<commit_message>
added module draw_figure to module description
</commit_message>
<xml_diff>
--- a/docs/Module.docx
+++ b/docs/Module.docx
@@ -100,6 +100,40 @@
         <w:rPr>
           <w:lang w:val="fr-CH"/>
         </w:rPr>
+        <w:t>Draw</w:t>
+      </w:r>
+      <w:r>
+        <w:rPr>
+          <w:lang w:val="fr-CH"/>
+        </w:rPr>
+        <w:t>_</w:t>
+      </w:r>
+      <w:r>
+        <w:rPr>
+          <w:lang w:val="fr-CH"/>
+        </w:rPr>
+        <w:t>figure(x,y, *figure)</w:t>
+      </w:r>
+    </w:p>
+    <w:p>
+      <w:r>
+        <w:t>Zeichnet a</w:t>
+      </w:r>
+      <w:r>
+        <w:t>n der Position x y die Figur *figure</w:t>
+      </w:r>
+    </w:p>
+    <w:p>
+      <w:pPr>
+        <w:pStyle w:val="berschrift3"/>
+        <w:rPr>
+          <w:lang w:val="fr-CH"/>
+        </w:rPr>
+      </w:pPr>
+      <w:r>
+        <w:rPr>
+          <w:lang w:val="fr-CH"/>
+        </w:rPr>
         <w:t xml:space="preserve">Move_figure(x,y, </w:t>
       </w:r>
       <w:r>
@@ -158,18 +192,36 @@
     <w:p>
       <w:pPr>
         <w:pStyle w:val="berschrift3"/>
-      </w:pPr>
-      <w:r>
+        <w:rPr>
+          <w:lang w:val="fr-CH"/>
+        </w:rPr>
+      </w:pPr>
+      <w:r>
+        <w:rPr>
+          <w:lang w:val="fr-CH"/>
+        </w:rPr>
         <w:t>Init_map(int nr</w:t>
       </w:r>
       <w:r>
+        <w:rPr>
+          <w:lang w:val="fr-CH"/>
+        </w:rPr>
         <w:t>, struct *figure[], struct *figure[][]</w:t>
       </w:r>
       <w:r>
+        <w:rPr>
+          <w:lang w:val="fr-CH"/>
+        </w:rPr>
         <w:t>)</w:t>
       </w:r>
     </w:p>
-    <w:p/>
+    <w:p>
+      <w:pPr>
+        <w:rPr>
+          <w:lang w:val="fr-CH"/>
+        </w:rPr>
+      </w:pPr>
+    </w:p>
     <w:sectPr>
       <w:pgSz w:w="11906" w:h="16838"/>
       <w:pgMar w:top="1417" w:right="1417" w:bottom="1134" w:left="1417" w:header="708" w:footer="708" w:gutter="0"/>

</xml_diff>

<commit_message>
updated flowchart and module description
</commit_message>
<xml_diff>
--- a/docs/Module.docx
+++ b/docs/Module.docx
@@ -12,10 +12,291 @@
     </w:p>
     <w:p>
       <w:pPr>
-        <w:pStyle w:val="berschrift3"/>
-      </w:pPr>
-      <w:r>
-        <w:t>Is_inside_map(x, y)</w:t>
+        <w:pStyle w:val="berschrift2"/>
+      </w:pPr>
+      <w:r>
+        <w:t>GRAFIK</w:t>
+      </w:r>
+    </w:p>
+    <w:p>
+      <w:pPr>
+        <w:pStyle w:val="berschrift3"/>
+      </w:pPr>
+      <w:r>
+        <w:t>w</w:t>
+      </w:r>
+      <w:r>
+        <w:t>indow_pos_to_map(x, y)</w:t>
+      </w:r>
+    </w:p>
+    <w:p>
+      <w:r>
+        <w:t xml:space="preserve">Erhält pixel-koorinaten, gibt map-position zurück (es wird einfach auf das feld darunter </w:t>
+      </w:r>
+      <w:r>
+        <w:t>‚</w:t>
+      </w:r>
+      <w:r>
+        <w:t>gerundet</w:t>
+      </w:r>
+      <w:r>
+        <w:t>‘</w:t>
+      </w:r>
+      <w:r>
+        <w:t>)</w:t>
+      </w:r>
+    </w:p>
+    <w:p>
+      <w:pPr>
+        <w:pStyle w:val="berschrift3"/>
+      </w:pPr>
+      <w:r>
+        <w:t>m</w:t>
+      </w:r>
+      <w:r>
+        <w:t>ap_to_upper_left_window_pos(x, y)</w:t>
+      </w:r>
+    </w:p>
+    <w:p>
+      <w:r>
+        <w:t>Erhält map-koorinaten, gibt obere linke koordinate in windowskoorinaten zurück</w:t>
+      </w:r>
+    </w:p>
+    <w:p>
+      <w:pPr>
+        <w:pStyle w:val="berschrift3"/>
+        <w:rPr>
+          <w:lang w:val="fr-CH"/>
+        </w:rPr>
+      </w:pPr>
+      <w:r>
+        <w:rPr>
+          <w:lang w:val="fr-CH"/>
+        </w:rPr>
+        <w:t>d</w:t>
+      </w:r>
+      <w:r>
+        <w:rPr>
+          <w:lang w:val="fr-CH"/>
+        </w:rPr>
+        <w:t>raw_line(x, y, dir)</w:t>
+      </w:r>
+    </w:p>
+    <w:p>
+      <w:r>
+        <w:t xml:space="preserve">Zeichnet eine linie in map-position x, y. </w:t>
+      </w:r>
+      <w:r>
+        <w:t>und zwar von der richtung dir aus zum gegenüberliegenden rand des feldes.</w:t>
+      </w:r>
+    </w:p>
+    <w:p>
+      <w:pPr>
+        <w:pStyle w:val="berschrift3"/>
+        <w:rPr>
+          <w:lang w:val="fr-CH"/>
+        </w:rPr>
+      </w:pPr>
+      <w:r>
+        <w:rPr>
+          <w:lang w:val="fr-CH"/>
+        </w:rPr>
+        <w:t>d</w:t>
+      </w:r>
+      <w:r>
+        <w:rPr>
+          <w:lang w:val="fr-CH"/>
+        </w:rPr>
+        <w:t xml:space="preserve">raw_angle(x, y, dir, </w:t>
+      </w:r>
+      <w:r>
+        <w:rPr>
+          <w:lang w:val="fr-CH"/>
+        </w:rPr>
+        <w:t>angle)</w:t>
+      </w:r>
+    </w:p>
+    <w:p>
+      <w:r>
+        <w:t xml:space="preserve">Zeichnet einen 90° Winkel in map-position x, y. </w:t>
+      </w:r>
+      <w:r>
+        <w:t>und zwar von der richtung dir aus, mit winkel angle auf eine der beiden nebenseiten.</w:t>
+      </w:r>
+    </w:p>
+    <w:p>
+      <w:pPr>
+        <w:pStyle w:val="berschrift3"/>
+        <w:rPr>
+          <w:lang w:val="fr-CH"/>
+        </w:rPr>
+      </w:pPr>
+      <w:r>
+        <w:rPr>
+          <w:lang w:val="fr-CH"/>
+        </w:rPr>
+        <w:t>d</w:t>
+      </w:r>
+      <w:r>
+        <w:rPr>
+          <w:lang w:val="fr-CH"/>
+        </w:rPr>
+        <w:t>raw</w:t>
+      </w:r>
+      <w:r>
+        <w:rPr>
+          <w:lang w:val="fr-CH"/>
+        </w:rPr>
+        <w:t>_</w:t>
+      </w:r>
+      <w:r>
+        <w:rPr>
+          <w:lang w:val="fr-CH"/>
+        </w:rPr>
+        <w:t>figure(x,y, *figure)</w:t>
+      </w:r>
+    </w:p>
+    <w:p>
+      <w:r>
+        <w:t>Zeichnet a</w:t>
+      </w:r>
+      <w:r>
+        <w:t>n der Position x y die Figur *figure</w:t>
+      </w:r>
+    </w:p>
+    <w:p>
+      <w:pPr>
+        <w:pStyle w:val="berschrift3"/>
+        <w:rPr>
+          <w:lang w:val="fr-CH"/>
+        </w:rPr>
+      </w:pPr>
+      <w:r>
+        <w:rPr>
+          <w:lang w:val="fr-CH"/>
+        </w:rPr>
+        <w:t>m</w:t>
+      </w:r>
+      <w:r>
+        <w:rPr>
+          <w:lang w:val="fr-CH"/>
+        </w:rPr>
+        <w:t xml:space="preserve">ove_figure(x,y, </w:t>
+      </w:r>
+      <w:r>
+        <w:rPr>
+          <w:lang w:val="fr-CH"/>
+        </w:rPr>
+        <w:t>x2, y2, *figure)</w:t>
+      </w:r>
+    </w:p>
+    <w:p>
+      <w:r>
+        <w:t xml:space="preserve">Zeichnet am alten ort ein schwarzes feld, am neuen ort </w:t>
+      </w:r>
+      <w:r>
+        <w:t>die F</w:t>
+      </w:r>
+      <w:r>
+        <w:t xml:space="preserve">igur </w:t>
+      </w:r>
+      <w:r>
+        <w:t>‚</w:t>
+      </w:r>
+      <w:r>
+        <w:t>figure</w:t>
+      </w:r>
+      <w:r>
+        <w:t>‘</w:t>
+      </w:r>
+    </w:p>
+    <w:p>
+      <w:pPr>
+        <w:pStyle w:val="berschrift3"/>
+      </w:pPr>
+      <w:r>
+        <w:t>mirror_destroyed(*figure)</w:t>
+      </w:r>
+    </w:p>
+    <w:p>
+      <w:r>
+        <w:t>Zeichnet eine Zerstörung eines Spiegels (wie auch immer).</w:t>
+      </w:r>
+    </w:p>
+    <w:p>
+      <w:pPr>
+        <w:pStyle w:val="berschrift3"/>
+      </w:pPr>
+      <w:r>
+        <w:t>d</w:t>
+      </w:r>
+      <w:r>
+        <w:t>raw_playground()</w:t>
+      </w:r>
+    </w:p>
+    <w:p>
+      <w:r>
+        <w:t>Zeichnet einen schwarzen Bildschirm und die Gitterlinien darauf</w:t>
+      </w:r>
+    </w:p>
+    <w:p>
+      <w:pPr>
+        <w:pStyle w:val="berschrift3"/>
+        <w:rPr>
+          <w:lang w:val="fr-CH"/>
+        </w:rPr>
+      </w:pPr>
+      <w:r>
+        <w:rPr>
+          <w:lang w:val="fr-CH"/>
+        </w:rPr>
+        <w:t>i</w:t>
+      </w:r>
+      <w:r>
+        <w:rPr>
+          <w:lang w:val="fr-CH"/>
+        </w:rPr>
+        <w:t>nit_map(int nr</w:t>
+      </w:r>
+      <w:r>
+        <w:rPr>
+          <w:lang w:val="fr-CH"/>
+        </w:rPr>
+        <w:t>, struct *figure[], struct *figure[][]</w:t>
+      </w:r>
+      <w:r>
+        <w:rPr>
+          <w:lang w:val="fr-CH"/>
+        </w:rPr>
+        <w:t>)</w:t>
+      </w:r>
+    </w:p>
+    <w:p>
+      <w:pPr>
+        <w:pStyle w:val="berschrift2"/>
+        <w:rPr>
+          <w:lang w:val="fr-CH"/>
+        </w:rPr>
+      </w:pPr>
+      <w:r>
+        <w:rPr>
+          <w:lang w:val="fr-CH"/>
+        </w:rPr>
+        <w:t>LOGIK / HELPER TOOLS</w:t>
+      </w:r>
+    </w:p>
+    <w:p>
+      <w:pPr>
+        <w:pStyle w:val="berschrift3"/>
+        <w:rPr>
+          <w:lang w:val="fr-CH"/>
+        </w:rPr>
+      </w:pPr>
+      <w:r>
+        <w:rPr>
+          <w:lang w:val="fr-CH"/>
+        </w:rPr>
+        <w:t>is_inside_map(x, y)</w:t>
       </w:r>
     </w:p>
     <w:p>
@@ -26,162 +307,9 @@
     <w:p>
       <w:pPr>
         <w:pStyle w:val="berschrift3"/>
-        <w:rPr>
-          <w:lang w:val="fr-CH"/>
-        </w:rPr>
-      </w:pPr>
-      <w:r>
-        <w:rPr>
-          <w:lang w:val="fr-CH"/>
-        </w:rPr>
-        <w:t>Window_pos_to_map(x, y)</w:t>
-      </w:r>
-    </w:p>
-    <w:p>
-      <w:r>
-        <w:t xml:space="preserve">Erhält pixel-koorinaten, gibt map-position zurück (es wird einfach auf das feld darunter </w:t>
-      </w:r>
-      <w:r>
-        <w:t>‚</w:t>
-      </w:r>
-      <w:r>
-        <w:t>gerundet</w:t>
-      </w:r>
-      <w:r>
-        <w:t>‘</w:t>
-      </w:r>
-      <w:r>
-        <w:t>)</w:t>
-      </w:r>
-    </w:p>
-    <w:p>
-      <w:pPr>
-        <w:pStyle w:val="berschrift3"/>
-      </w:pPr>
-      <w:r>
-        <w:t>Map_to_upper_left_window_pos(x, y)</w:t>
-      </w:r>
-    </w:p>
-    <w:p>
-      <w:r>
-        <w:t>Erhält map-koorinaten, gibt obere linke koordinate in windowskoorinaten zurück</w:t>
-      </w:r>
-    </w:p>
-    <w:p>
-      <w:pPr>
-        <w:pStyle w:val="berschrift3"/>
-        <w:rPr>
-          <w:lang w:val="fr-CH"/>
-        </w:rPr>
-      </w:pPr>
-      <w:r>
-        <w:rPr>
-          <w:lang w:val="fr-CH"/>
-        </w:rPr>
-        <w:t>Draw_line(x, y, dir)</w:t>
-      </w:r>
-    </w:p>
-    <w:p>
-      <w:r>
-        <w:t xml:space="preserve">Zeichnet eine linie in map-position x, y. </w:t>
-      </w:r>
-      <w:r>
-        <w:t>und zwar von der richtung dir aus zum gegenüberliegenden rand des feldes.</w:t>
-      </w:r>
-    </w:p>
-    <w:p>
-      <w:pPr>
-        <w:pStyle w:val="berschrift3"/>
-        <w:rPr>
-          <w:lang w:val="fr-CH"/>
-        </w:rPr>
-      </w:pPr>
-      <w:r>
-        <w:rPr>
-          <w:lang w:val="fr-CH"/>
-        </w:rPr>
-        <w:t>Draw</w:t>
-      </w:r>
-      <w:r>
-        <w:rPr>
-          <w:lang w:val="fr-CH"/>
-        </w:rPr>
-        <w:t>_</w:t>
-      </w:r>
-      <w:r>
-        <w:rPr>
-          <w:lang w:val="fr-CH"/>
-        </w:rPr>
-        <w:t>figure(x,y, *figure)</w:t>
-      </w:r>
-    </w:p>
-    <w:p>
-      <w:r>
-        <w:t>Zeichnet a</w:t>
-      </w:r>
-      <w:r>
-        <w:t>n der Position x y die Figur *figure</w:t>
-      </w:r>
-    </w:p>
-    <w:p>
-      <w:pPr>
-        <w:pStyle w:val="berschrift3"/>
-        <w:rPr>
-          <w:lang w:val="fr-CH"/>
-        </w:rPr>
-      </w:pPr>
-      <w:r>
-        <w:rPr>
-          <w:lang w:val="fr-CH"/>
-        </w:rPr>
-        <w:t xml:space="preserve">Move_figure(x,y, </w:t>
-      </w:r>
-      <w:r>
-        <w:rPr>
-          <w:lang w:val="fr-CH"/>
-        </w:rPr>
-        <w:t>x2, y2, *figure)</w:t>
-      </w:r>
-    </w:p>
-    <w:p>
-      <w:r>
-        <w:t xml:space="preserve">Zeichnet am alten ort ein schwarzes feld, am neuen ort </w:t>
-      </w:r>
-      <w:r>
-        <w:t>die F</w:t>
-      </w:r>
-      <w:r>
-        <w:t xml:space="preserve">igur </w:t>
-      </w:r>
-      <w:r>
-        <w:t>‚</w:t>
-      </w:r>
-      <w:r>
-        <w:t>figure</w:t>
-      </w:r>
-      <w:r>
-        <w:t>‘</w:t>
-      </w:r>
-    </w:p>
-    <w:p>
-      <w:pPr>
-        <w:pStyle w:val="berschrift3"/>
-      </w:pPr>
-      <w:r>
-        <w:t>Draw_playground()</w:t>
-      </w:r>
-    </w:p>
-    <w:p>
-      <w:r>
-        <w:t>Zeichnet einen schwarzen Bildschirm und die Gitterlinien darauf</w:t>
-      </w:r>
-    </w:p>
-    <w:p>
-      <w:pPr>
-        <w:pStyle w:val="berschrift3"/>
-      </w:pPr>
-      <w:r>
-        <w:t>Norm_direction(int dir)</w:t>
+      </w:pPr>
+      <w:r>
+        <w:t>norm_direction(int dir)</w:t>
       </w:r>
     </w:p>
     <w:p>
@@ -191,36 +319,100 @@
     </w:p>
     <w:p>
       <w:pPr>
-        <w:pStyle w:val="berschrift3"/>
-        <w:rPr>
-          <w:lang w:val="fr-CH"/>
-        </w:rPr>
-      </w:pPr>
-      <w:r>
-        <w:rPr>
-          <w:lang w:val="fr-CH"/>
-        </w:rPr>
-        <w:t>Init_map(int nr</w:t>
-      </w:r>
-      <w:r>
-        <w:rPr>
-          <w:lang w:val="fr-CH"/>
-        </w:rPr>
-        <w:t>, struct *figure[], struct *figure[][]</w:t>
-      </w:r>
-      <w:r>
-        <w:rPr>
-          <w:lang w:val="fr-CH"/>
-        </w:rPr>
-        <w:t>)</w:t>
-      </w:r>
-    </w:p>
-    <w:p>
-      <w:pPr>
-        <w:rPr>
-          <w:lang w:val="fr-CH"/>
-        </w:rPr>
-      </w:pPr>
+        <w:pStyle w:val="berschrift2"/>
+      </w:pPr>
+      <w:r>
+        <w:t>HAUPTMODULE</w:t>
+      </w:r>
+    </w:p>
+    <w:p>
+      <w:pPr>
+        <w:pStyle w:val="berschrift3"/>
+        <w:rPr>
+          <w:rFonts w:ascii="MS Shell Dlg 2" w:hAnsi="MS Shell Dlg 2" w:cs="MS Shell Dlg 2"/>
+          <w:sz w:val="17"/>
+          <w:szCs w:val="17"/>
+        </w:rPr>
+      </w:pPr>
+      <w:r>
+        <w:t>main()</w:t>
+      </w:r>
+    </w:p>
+    <w:p>
+      <w:r>
+        <w:t>Mainfunktion</w:t>
+      </w:r>
+    </w:p>
+    <w:p>
+      <w:pPr>
+        <w:pStyle w:val="berschrift3"/>
+      </w:pPr>
+      <w:r>
+        <w:t>spiel(*map)</w:t>
+      </w:r>
+    </w:p>
+    <w:p>
+      <w:r>
+        <w:t xml:space="preserve">Erhält die Map als Argument, </w:t>
+      </w:r>
+      <w:r>
+        <w:t>steuert das gesamte Spiel in einer Schlaufe</w:t>
+      </w:r>
+    </w:p>
+    <w:p>
+      <w:pPr>
+        <w:pStyle w:val="berschrift3"/>
+      </w:pPr>
+      <w:r>
+        <w:t>Laser(pos, dir)</w:t>
+      </w:r>
+    </w:p>
+    <w:p>
+      <w:r>
+        <w:t>Zeichnet den Laser nach dem Spielzug und behandelt alle verschiedenen Szenarien. Ist rekursiv.</w:t>
+      </w:r>
+    </w:p>
+    <w:p>
+      <w:r>
+        <w:lastRenderedPageBreak/>
+        <w:t>Rückgabewerte:</w:t>
+      </w:r>
+    </w:p>
+    <w:p>
+      <w:pPr>
+        <w:pStyle w:val="Listenabsatz"/>
+        <w:numPr>
+          <w:ilvl w:val="0"/>
+          <w:numId w:val="1"/>
+        </w:numPr>
+      </w:pPr>
+      <w:r>
+        <w:t>-1 und -2: Spiegel von Spieler 1 oder 2 zerstört</w:t>
+      </w:r>
+    </w:p>
+    <w:p>
+      <w:pPr>
+        <w:pStyle w:val="Listenabsatz"/>
+        <w:numPr>
+          <w:ilvl w:val="0"/>
+          <w:numId w:val="1"/>
+        </w:numPr>
+      </w:pPr>
+      <w:r>
+        <w:t>0: Wand getroffen</w:t>
+      </w:r>
+    </w:p>
+    <w:p>
+      <w:pPr>
+        <w:pStyle w:val="Listenabsatz"/>
+        <w:numPr>
+          <w:ilvl w:val="0"/>
+          <w:numId w:val="1"/>
+        </w:numPr>
+      </w:pPr>
+      <w:r>
+        <w:t>1 und 2: König von Spieler 1 oder 2 zerstört</w:t>
+      </w:r>
     </w:p>
     <w:sectPr>
       <w:pgSz w:w="11906" w:h="16838"/>
@@ -230,6 +422,127 @@
     </w:sectPr>
   </w:body>
 </w:document>
+</file>
+
+<file path=word/numbering.xml><?xml version="1.0" encoding="utf-8"?>
+<w:numbering xmlns:ve="http://schemas.openxmlformats.org/markup-compatibility/2006" xmlns:o="urn:schemas-microsoft-com:office:office" xmlns:r="http://schemas.openxmlformats.org/officeDocument/2006/relationships" xmlns:m="http://schemas.openxmlformats.org/officeDocument/2006/math" xmlns:v="urn:schemas-microsoft-com:vml" xmlns:wp="http://schemas.openxmlformats.org/drawingml/2006/wordprocessingDrawing" xmlns:w10="urn:schemas-microsoft-com:office:word" xmlns:w="http://schemas.openxmlformats.org/wordprocessingml/2006/main" xmlns:wne="http://schemas.microsoft.com/office/word/2006/wordml">
+  <w:abstractNum w:abstractNumId="0">
+    <w:nsid w:val="3C0C4B6C"/>
+    <w:multiLevelType w:val="hybridMultilevel"/>
+    <w:tmpl w:val="6422F5AC"/>
+    <w:lvl w:ilvl="0" w:tplc="08070001">
+      <w:start w:val="1"/>
+      <w:numFmt w:val="bullet"/>
+      <w:lvlText w:val=""/>
+      <w:lvlJc w:val="left"/>
+      <w:pPr>
+        <w:ind w:left="720" w:hanging="360"/>
+      </w:pPr>
+      <w:rPr>
+        <w:rFonts w:ascii="Symbol" w:hAnsi="Symbol" w:hint="default"/>
+      </w:rPr>
+    </w:lvl>
+    <w:lvl w:ilvl="1" w:tplc="08070003" w:tentative="1">
+      <w:start w:val="1"/>
+      <w:numFmt w:val="bullet"/>
+      <w:lvlText w:val="o"/>
+      <w:lvlJc w:val="left"/>
+      <w:pPr>
+        <w:ind w:left="1440" w:hanging="360"/>
+      </w:pPr>
+      <w:rPr>
+        <w:rFonts w:ascii="Courier New" w:hAnsi="Courier New" w:cs="Courier New" w:hint="default"/>
+      </w:rPr>
+    </w:lvl>
+    <w:lvl w:ilvl="2" w:tplc="08070005" w:tentative="1">
+      <w:start w:val="1"/>
+      <w:numFmt w:val="bullet"/>
+      <w:lvlText w:val=""/>
+      <w:lvlJc w:val="left"/>
+      <w:pPr>
+        <w:ind w:left="2160" w:hanging="360"/>
+      </w:pPr>
+      <w:rPr>
+        <w:rFonts w:ascii="Wingdings" w:hAnsi="Wingdings" w:hint="default"/>
+      </w:rPr>
+    </w:lvl>
+    <w:lvl w:ilvl="3" w:tplc="08070001" w:tentative="1">
+      <w:start w:val="1"/>
+      <w:numFmt w:val="bullet"/>
+      <w:lvlText w:val=""/>
+      <w:lvlJc w:val="left"/>
+      <w:pPr>
+        <w:ind w:left="2880" w:hanging="360"/>
+      </w:pPr>
+      <w:rPr>
+        <w:rFonts w:ascii="Symbol" w:hAnsi="Symbol" w:hint="default"/>
+      </w:rPr>
+    </w:lvl>
+    <w:lvl w:ilvl="4" w:tplc="08070003" w:tentative="1">
+      <w:start w:val="1"/>
+      <w:numFmt w:val="bullet"/>
+      <w:lvlText w:val="o"/>
+      <w:lvlJc w:val="left"/>
+      <w:pPr>
+        <w:ind w:left="3600" w:hanging="360"/>
+      </w:pPr>
+      <w:rPr>
+        <w:rFonts w:ascii="Courier New" w:hAnsi="Courier New" w:cs="Courier New" w:hint="default"/>
+      </w:rPr>
+    </w:lvl>
+    <w:lvl w:ilvl="5" w:tplc="08070005" w:tentative="1">
+      <w:start w:val="1"/>
+      <w:numFmt w:val="bullet"/>
+      <w:lvlText w:val=""/>
+      <w:lvlJc w:val="left"/>
+      <w:pPr>
+        <w:ind w:left="4320" w:hanging="360"/>
+      </w:pPr>
+      <w:rPr>
+        <w:rFonts w:ascii="Wingdings" w:hAnsi="Wingdings" w:hint="default"/>
+      </w:rPr>
+    </w:lvl>
+    <w:lvl w:ilvl="6" w:tplc="08070001" w:tentative="1">
+      <w:start w:val="1"/>
+      <w:numFmt w:val="bullet"/>
+      <w:lvlText w:val=""/>
+      <w:lvlJc w:val="left"/>
+      <w:pPr>
+        <w:ind w:left="5040" w:hanging="360"/>
+      </w:pPr>
+      <w:rPr>
+        <w:rFonts w:ascii="Symbol" w:hAnsi="Symbol" w:hint="default"/>
+      </w:rPr>
+    </w:lvl>
+    <w:lvl w:ilvl="7" w:tplc="08070003" w:tentative="1">
+      <w:start w:val="1"/>
+      <w:numFmt w:val="bullet"/>
+      <w:lvlText w:val="o"/>
+      <w:lvlJc w:val="left"/>
+      <w:pPr>
+        <w:ind w:left="5760" w:hanging="360"/>
+      </w:pPr>
+      <w:rPr>
+        <w:rFonts w:ascii="Courier New" w:hAnsi="Courier New" w:cs="Courier New" w:hint="default"/>
+      </w:rPr>
+    </w:lvl>
+    <w:lvl w:ilvl="8" w:tplc="08070005" w:tentative="1">
+      <w:start w:val="1"/>
+      <w:numFmt w:val="bullet"/>
+      <w:lvlText w:val=""/>
+      <w:lvlJc w:val="left"/>
+      <w:pPr>
+        <w:ind w:left="6480" w:hanging="360"/>
+      </w:pPr>
+      <w:rPr>
+        <w:rFonts w:ascii="Wingdings" w:hAnsi="Wingdings" w:hint="default"/>
+      </w:rPr>
+    </w:lvl>
+  </w:abstractNum>
+  <w:num w:numId="1">
+    <w:abstractNumId w:val="0"/>
+  </w:num>
+</w:numbering>
 </file>
 
 <file path=word/styles.xml><?xml version="1.0" encoding="utf-8"?>
@@ -571,6 +884,17 @@
       <w:iCs/>
       <w:color w:val="4F81BD" w:themeColor="accent1"/>
     </w:rPr>
+  </w:style>
+  <w:style w:type="paragraph" w:styleId="Listenabsatz">
+    <w:name w:val="List Paragraph"/>
+    <w:basedOn w:val="Standard"/>
+    <w:uiPriority w:val="34"/>
+    <w:qFormat/>
+    <w:rsid w:val="0055597D"/>
+    <w:pPr>
+      <w:ind w:left="720"/>
+      <w:contextualSpacing/>
+    </w:pPr>
   </w:style>
 </w:styles>
 </file>

</xml_diff>

<commit_message>
Arbeitsplanung und Modulaufteilung angepasst
</commit_message>
<xml_diff>
--- a/docs/Module.docx
+++ b/docs/Module.docx
@@ -1,10 +1,10 @@
 
 <file path=word/document.xml><?xml version="1.0" encoding="utf-8"?>
-<w:document xmlns:ve="http://schemas.openxmlformats.org/markup-compatibility/2006" xmlns:o="urn:schemas-microsoft-com:office:office" xmlns:r="http://schemas.openxmlformats.org/officeDocument/2006/relationships" xmlns:m="http://schemas.openxmlformats.org/officeDocument/2006/math" xmlns:v="urn:schemas-microsoft-com:vml" xmlns:wp="http://schemas.openxmlformats.org/drawingml/2006/wordprocessingDrawing" xmlns:w10="urn:schemas-microsoft-com:office:word" xmlns:w="http://schemas.openxmlformats.org/wordprocessingml/2006/main" xmlns:wne="http://schemas.microsoft.com/office/word/2006/wordml">
+<w:document xmlns:wpc="http://schemas.microsoft.com/office/word/2010/wordprocessingCanvas" xmlns:mc="http://schemas.openxmlformats.org/markup-compatibility/2006" xmlns:o="urn:schemas-microsoft-com:office:office" xmlns:r="http://schemas.openxmlformats.org/officeDocument/2006/relationships" xmlns:m="http://schemas.openxmlformats.org/officeDocument/2006/math" xmlns:v="urn:schemas-microsoft-com:vml" xmlns:wp14="http://schemas.microsoft.com/office/word/2010/wordprocessingDrawing" xmlns:wp="http://schemas.openxmlformats.org/drawingml/2006/wordprocessingDrawing" xmlns:w10="urn:schemas-microsoft-com:office:word" xmlns:w="http://schemas.openxmlformats.org/wordprocessingml/2006/main" xmlns:w14="http://schemas.microsoft.com/office/word/2010/wordml" xmlns:wpg="http://schemas.microsoft.com/office/word/2010/wordprocessingGroup" xmlns:wpi="http://schemas.microsoft.com/office/word/2010/wordprocessingInk" xmlns:wne="http://schemas.microsoft.com/office/word/2006/wordml" xmlns:wps="http://schemas.microsoft.com/office/word/2010/wordprocessingShape" mc:Ignorable="w14 wp14">
   <w:body>
     <w:p>
       <w:pPr>
-        <w:pStyle w:val="berschrift1"/>
+        <w:pStyle w:val="Titel"/>
       </w:pPr>
       <w:r>
         <w:t>Modulbeschreibungen</w:t>
@@ -16,6 +16,9 @@
       </w:pPr>
       <w:r>
         <w:t>GRAFIK</w:t>
+      </w:r>
+      <w:r>
+        <w:t xml:space="preserve"> </w:t>
       </w:r>
     </w:p>
     <w:p>
@@ -414,6 +417,38 @@
         <w:t>1 und 2: König von Spieler 1 oder 2 zerstört</w:t>
       </w:r>
     </w:p>
+    <w:p/>
+    <w:p>
+      <w:pPr>
+        <w:pStyle w:val="berschrift1"/>
+      </w:pPr>
+      <w:r>
+        <w:t>Arbeitsaufteilung</w:t>
+      </w:r>
+    </w:p>
+    <w:p>
+      <w:r>
+        <w:t>Cyril: Laserfunktion</w:t>
+      </w:r>
+    </w:p>
+    <w:p>
+      <w:r>
+        <w:t>Jascha: Helpertools/Doku</w:t>
+      </w:r>
+    </w:p>
+    <w:p>
+      <w:r>
+        <w:t>Marcel: main, spiel</w:t>
+      </w:r>
+    </w:p>
+    <w:p>
+      <w:r>
+        <w:t>Nicola: Grafik</w:t>
+      </w:r>
+      <w:bookmarkStart w:id="0" w:name="_GoBack"/>
+      <w:bookmarkEnd w:id="0"/>
+    </w:p>
+    <w:p/>
     <w:sectPr>
       <w:pgSz w:w="11906" w:h="16838"/>
       <w:pgMar w:top="1417" w:right="1417" w:bottom="1134" w:left="1417" w:header="708" w:footer="708" w:gutter="0"/>
@@ -425,7 +460,7 @@
 </file>
 
 <file path=word/numbering.xml><?xml version="1.0" encoding="utf-8"?>
-<w:numbering xmlns:ve="http://schemas.openxmlformats.org/markup-compatibility/2006" xmlns:o="urn:schemas-microsoft-com:office:office" xmlns:r="http://schemas.openxmlformats.org/officeDocument/2006/relationships" xmlns:m="http://schemas.openxmlformats.org/officeDocument/2006/math" xmlns:v="urn:schemas-microsoft-com:vml" xmlns:wp="http://schemas.openxmlformats.org/drawingml/2006/wordprocessingDrawing" xmlns:w10="urn:schemas-microsoft-com:office:word" xmlns:w="http://schemas.openxmlformats.org/wordprocessingml/2006/main" xmlns:wne="http://schemas.microsoft.com/office/word/2006/wordml">
+<w:numbering xmlns:wpc="http://schemas.microsoft.com/office/word/2010/wordprocessingCanvas" xmlns:mc="http://schemas.openxmlformats.org/markup-compatibility/2006" xmlns:o="urn:schemas-microsoft-com:office:office" xmlns:r="http://schemas.openxmlformats.org/officeDocument/2006/relationships" xmlns:m="http://schemas.openxmlformats.org/officeDocument/2006/math" xmlns:v="urn:schemas-microsoft-com:vml" xmlns:wp14="http://schemas.microsoft.com/office/word/2010/wordprocessingDrawing" xmlns:wp="http://schemas.openxmlformats.org/drawingml/2006/wordprocessingDrawing" xmlns:w10="urn:schemas-microsoft-com:office:word" xmlns:w="http://schemas.openxmlformats.org/wordprocessingml/2006/main" xmlns:w14="http://schemas.microsoft.com/office/word/2010/wordml" xmlns:wpg="http://schemas.microsoft.com/office/word/2010/wordprocessingGroup" xmlns:wpi="http://schemas.microsoft.com/office/word/2010/wordprocessingInk" xmlns:wne="http://schemas.microsoft.com/office/word/2006/wordml" xmlns:wps="http://schemas.microsoft.com/office/word/2010/wordprocessingShape" mc:Ignorable="w14 wp14">
   <w:abstractNum w:abstractNumId="0">
     <w:nsid w:val="3C0C4B6C"/>
     <w:multiLevelType w:val="hybridMultilevel"/>
@@ -546,7 +581,7 @@
 </file>
 
 <file path=word/styles.xml><?xml version="1.0" encoding="utf-8"?>
-<w:styles xmlns:r="http://schemas.openxmlformats.org/officeDocument/2006/relationships" xmlns:w="http://schemas.openxmlformats.org/wordprocessingml/2006/main">
+<w:styles xmlns:mc="http://schemas.openxmlformats.org/markup-compatibility/2006" xmlns:r="http://schemas.openxmlformats.org/officeDocument/2006/relationships" xmlns:w="http://schemas.openxmlformats.org/wordprocessingml/2006/main" xmlns:w14="http://schemas.microsoft.com/office/word/2010/wordml" mc:Ignorable="w14">
   <w:docDefaults>
     <w:rPrDefault>
       <w:rPr>
@@ -810,7 +845,6 @@
     <w:uiPriority w:val="99"/>
     <w:semiHidden/>
     <w:unhideWhenUsed/>
-    <w:qFormat/>
     <w:tblPr>
       <w:tblInd w:w="0" w:type="dxa"/>
       <w:tblCellMar>
@@ -895,6 +929,235 @@
       <w:ind w:left="720"/>
       <w:contextualSpacing/>
     </w:pPr>
+  </w:style>
+  <w:style w:type="paragraph" w:styleId="Titel">
+    <w:name w:val="Title"/>
+    <w:basedOn w:val="Standard"/>
+    <w:next w:val="Standard"/>
+    <w:link w:val="TitelZchn"/>
+    <w:uiPriority w:val="10"/>
+    <w:qFormat/>
+    <w:rsid w:val="00A85287"/>
+    <w:pPr>
+      <w:pBdr>
+        <w:bottom w:val="single" w:sz="8" w:space="4" w:color="4F81BD" w:themeColor="accent1"/>
+      </w:pBdr>
+      <w:spacing w:after="300" w:line="240" w:lineRule="auto"/>
+      <w:contextualSpacing/>
+    </w:pPr>
+    <w:rPr>
+      <w:rFonts w:asciiTheme="majorHAnsi" w:eastAsiaTheme="majorEastAsia" w:hAnsiTheme="majorHAnsi" w:cstheme="majorBidi"/>
+      <w:color w:val="17365D" w:themeColor="text2" w:themeShade="BF"/>
+      <w:spacing w:val="5"/>
+      <w:kern w:val="28"/>
+      <w:sz w:val="52"/>
+      <w:szCs w:val="52"/>
+    </w:rPr>
+  </w:style>
+  <w:style w:type="character" w:customStyle="1" w:styleId="TitelZchn">
+    <w:name w:val="Titel Zchn"/>
+    <w:basedOn w:val="Absatz-Standardschriftart"/>
+    <w:link w:val="Titel"/>
+    <w:uiPriority w:val="10"/>
+    <w:rsid w:val="00A85287"/>
+    <w:rPr>
+      <w:rFonts w:asciiTheme="majorHAnsi" w:eastAsiaTheme="majorEastAsia" w:hAnsiTheme="majorHAnsi" w:cstheme="majorBidi"/>
+      <w:color w:val="17365D" w:themeColor="text2" w:themeShade="BF"/>
+      <w:spacing w:val="5"/>
+      <w:kern w:val="28"/>
+      <w:sz w:val="52"/>
+      <w:szCs w:val="52"/>
+    </w:rPr>
+  </w:style>
+</w:styles>
+</file>
+
+<file path=word/stylesWithEffects.xml><?xml version="1.0" encoding="utf-8"?>
+<w:styles xmlns:wpc="http://schemas.microsoft.com/office/word/2010/wordprocessingCanvas" xmlns:mc="http://schemas.openxmlformats.org/markup-compatibility/2006" xmlns:o="urn:schemas-microsoft-com:office:office" xmlns:r="http://schemas.openxmlformats.org/officeDocument/2006/relationships" xmlns:m="http://schemas.openxmlformats.org/officeDocument/2006/math" xmlns:v="urn:schemas-microsoft-com:vml" xmlns:wp14="http://schemas.microsoft.com/office/word/2010/wordprocessingDrawing" xmlns:wp="http://schemas.openxmlformats.org/drawingml/2006/wordprocessingDrawing" xmlns:w10="urn:schemas-microsoft-com:office:word" xmlns:w="http://schemas.openxmlformats.org/wordprocessingml/2006/main" xmlns:w14="http://schemas.microsoft.com/office/word/2010/wordml" xmlns:wpg="http://schemas.microsoft.com/office/word/2010/wordprocessingGroup" xmlns:wpi="http://schemas.microsoft.com/office/word/2010/wordprocessingInk" xmlns:wne="http://schemas.microsoft.com/office/word/2006/wordml" xmlns:wps="http://schemas.microsoft.com/office/word/2010/wordprocessingShape" mc:Ignorable="w14 wp14">
+  <w:docDefaults>
+    <w:rPrDefault>
+      <w:rPr>
+        <w:rFonts w:asciiTheme="minorHAnsi" w:eastAsiaTheme="minorEastAsia" w:hAnsiTheme="minorHAnsi" w:cstheme="minorBidi"/>
+        <w:sz w:val="22"/>
+        <w:szCs w:val="22"/>
+        <w:lang w:val="de-CH" w:eastAsia="de-CH" w:bidi="ar-SA"/>
+      </w:rPr>
+    </w:rPrDefault>
+    <w:pPrDefault>
+      <w:pPr>
+        <w:spacing w:after="200" w:line="276" w:lineRule="auto"/>
+      </w:pPr>
+    </w:pPrDefault>
+  </w:docDefaults>
+  <w:latentStyles w:defLockedState="0" w:defUIPriority="99" w:defSemiHidden="1" w:defUnhideWhenUsed="1" w:defQFormat="0" w:count="267">
+    <w:lsdException w:name="Normal" w:semiHidden="0" w:uiPriority="0" w:unhideWhenUsed="0" w:qFormat="1"/>
+    <w:lsdException w:name="heading 1" w:semiHidden="0" w:uiPriority="9" w:unhideWhenUsed="0" w:qFormat="1"/>
+    <w:lsdException w:name="heading 2" w:uiPriority="9" w:qFormat="1"/>
+    <w:lsdException w:name="heading 3" w:uiPriority="9" w:qFormat="1"/>
+    <w:lsdException w:name="heading 4" w:uiPriority="9" w:qFormat="1"/>
+    <w:lsdException w:name="heading 5" w:uiPriority="9" w:qFormat="1"/>
+    <w:lsdException w:name="heading 6" w:uiPriority="9" w:qFormat="1"/>
+    <w:lsdException w:name="heading 7" w:uiPriority="9" w:qFormat="1"/>
+    <w:lsdException w:name="heading 8" w:uiPriority="9" w:qFormat="1"/>
+    <w:lsdException w:name="heading 9" w:uiPriority="9" w:qFormat="1"/>
+    <w:lsdException w:name="toc 1" w:uiPriority="39"/>
+    <w:lsdException w:name="toc 2" w:uiPriority="39"/>
+    <w:lsdException w:name="toc 3" w:uiPriority="39"/>
+    <w:lsdException w:name="toc 4" w:uiPriority="39"/>
+    <w:lsdException w:name="toc 5" w:uiPriority="39"/>
+    <w:lsdException w:name="toc 6" w:uiPriority="39"/>
+    <w:lsdException w:name="toc 7" w:uiPriority="39"/>
+    <w:lsdException w:name="toc 8" w:uiPriority="39"/>
+    <w:lsdException w:name="toc 9" w:uiPriority="39"/>
+    <w:lsdException w:name="caption" w:uiPriority="35" w:qFormat="1"/>
+    <w:lsdException w:name="Title" w:semiHidden="0" w:uiPriority="10" w:unhideWhenUsed="0" w:qFormat="1"/>
+    <w:lsdException w:name="Default Paragraph Font" w:uiPriority="1"/>
+    <w:lsdException w:name="Subtitle" w:semiHidden="0" w:uiPriority="11" w:unhideWhenUsed="0" w:qFormat="1"/>
+    <w:lsdException w:name="Strong" w:semiHidden="0" w:uiPriority="22" w:unhideWhenUsed="0" w:qFormat="1"/>
+    <w:lsdException w:name="Emphasis" w:semiHidden="0" w:uiPriority="20" w:unhideWhenUsed="0" w:qFormat="1"/>
+    <w:lsdException w:name="Table Grid" w:semiHidden="0" w:uiPriority="59" w:unhideWhenUsed="0"/>
+    <w:lsdException w:name="Placeholder Text" w:unhideWhenUsed="0"/>
+    <w:lsdException w:name="No Spacing" w:semiHidden="0" w:uiPriority="1" w:unhideWhenUsed="0" w:qFormat="1"/>
+    <w:lsdException w:name="Light Shading" w:semiHidden="0" w:uiPriority="60" w:unhideWhenUsed="0"/>
+    <w:lsdException w:name="Light List" w:semiHidden="0" w:uiPriority="61" w:unhideWhenUsed="0"/>
+    <w:lsdException w:name="Light Grid" w:semiHidden="0" w:uiPriority="62" w:unhideWhenUsed="0"/>
+    <w:lsdException w:name="Medium Shading 1" w:semiHidden="0" w:uiPriority="63" w:unhideWhenUsed="0"/>
+    <w:lsdException w:name="Medium Shading 2" w:semiHidden="0" w:uiPriority="64" w:unhideWhenUsed="0"/>
+    <w:lsdException w:name="Medium List 1" w:semiHidden="0" w:uiPriority="65" w:unhideWhenUsed="0"/>
+    <w:lsdException w:name="Medium List 2" w:semiHidden="0" w:uiPriority="66" w:unhideWhenUsed="0"/>
+    <w:lsdException w:name="Medium Grid 1" w:semiHidden="0" w:uiPriority="67" w:unhideWhenUsed="0"/>
+    <w:lsdException w:name="Medium Grid 2" w:semiHidden="0" w:uiPriority="68" w:unhideWhenUsed="0"/>
+    <w:lsdException w:name="Medium Grid 3" w:semiHidden="0" w:uiPriority="69" w:unhideWhenUsed="0"/>
+    <w:lsdException w:name="Dark List" w:semiHidden="0" w:uiPriority="70" w:unhideWhenUsed="0"/>
+    <w:lsdException w:name="Colorful Shading" w:semiHidden="0" w:uiPriority="71" w:unhideWhenUsed="0"/>
+    <w:lsdException w:name="Colorful List" w:semiHidden="0" w:uiPriority="72" w:unhideWhenUsed="0"/>
+    <w:lsdException w:name="Colorful Grid" w:semiHidden="0" w:uiPriority="73" w:unhideWhenUsed="0"/>
+    <w:lsdException w:name="Light Shading Accent 1" w:semiHidden="0" w:uiPriority="60" w:unhideWhenUsed="0"/>
+    <w:lsdException w:name="Light List Accent 1" w:semiHidden="0" w:uiPriority="61" w:unhideWhenUsed="0"/>
+    <w:lsdException w:name="Light Grid Accent 1" w:semiHidden="0" w:uiPriority="62" w:unhideWhenUsed="0"/>
+    <w:lsdException w:name="Medium Shading 1 Accent 1" w:semiHidden="0" w:uiPriority="63" w:unhideWhenUsed="0"/>
+    <w:lsdException w:name="Medium Shading 2 Accent 1" w:semiHidden="0" w:uiPriority="64" w:unhideWhenUsed="0"/>
+    <w:lsdException w:name="Medium List 1 Accent 1" w:semiHidden="0" w:uiPriority="65" w:unhideWhenUsed="0"/>
+    <w:lsdException w:name="Revision" w:unhideWhenUsed="0"/>
+    <w:lsdException w:name="List Paragraph" w:semiHidden="0" w:uiPriority="34" w:unhideWhenUsed="0" w:qFormat="1"/>
+    <w:lsdException w:name="Quote" w:semiHidden="0" w:uiPriority="29" w:unhideWhenUsed="0" w:qFormat="1"/>
+    <w:lsdException w:name="Intense Quote" w:semiHidden="0" w:uiPriority="30" w:unhideWhenUsed="0" w:qFormat="1"/>
+    <w:lsdException w:name="Medium List 2 Accent 1" w:semiHidden="0" w:uiPriority="66" w:unhideWhenUsed="0"/>
+    <w:lsdException w:name="Medium Grid 1 Accent 1" w:semiHidden="0" w:uiPriority="67" w:unhideWhenUsed="0"/>
+    <w:lsdException w:name="Medium Grid 2 Accent 1" w:semiHidden="0" w:uiPriority="68" w:unhideWhenUsed="0"/>
+    <w:lsdException w:name="Medium Grid 3 Accent 1" w:semiHidden="0" w:uiPriority="69" w:unhideWhenUsed="0"/>
+    <w:lsdException w:name="Dark List Accent 1" w:semiHidden="0" w:uiPriority="70" w:unhideWhenUsed="0"/>
+    <w:lsdException w:name="Colorful Shading Accent 1" w:semiHidden="0" w:uiPriority="71" w:unhideWhenUsed="0"/>
+    <w:lsdException w:name="Colorful List Accent 1" w:semiHidden="0" w:uiPriority="72" w:unhideWhenUsed="0"/>
+    <w:lsdException w:name="Colorful Grid Accent 1" w:semiHidden="0" w:uiPriority="73" w:unhideWhenUsed="0"/>
+    <w:lsdException w:name="Light Shading Accent 2" w:semiHidden="0" w:uiPriority="60" w:unhideWhenUsed="0"/>
+    <w:lsdException w:name="Light List Accent 2" w:semiHidden="0" w:uiPriority="61" w:unhideWhenUsed="0"/>
+    <w:lsdException w:name="Light Grid Accent 2" w:semiHidden="0" w:uiPriority="62" w:unhideWhenUsed="0"/>
+    <w:lsdException w:name="Medium Shading 1 Accent 2" w:semiHidden="0" w:uiPriority="63" w:unhideWhenUsed="0"/>
+    <w:lsdException w:name="Medium Shading 2 Accent 2" w:semiHidden="0" w:uiPriority="64" w:unhideWhenUsed="0"/>
+    <w:lsdException w:name="Medium List 1 Accent 2" w:semiHidden="0" w:uiPriority="65" w:unhideWhenUsed="0"/>
+    <w:lsdException w:name="Medium List 2 Accent 2" w:semiHidden="0" w:uiPriority="66" w:unhideWhenUsed="0"/>
+    <w:lsdException w:name="Medium Grid 1 Accent 2" w:semiHidden="0" w:uiPriority="67" w:unhideWhenUsed="0"/>
+    <w:lsdException w:name="Medium Grid 2 Accent 2" w:semiHidden="0" w:uiPriority="68" w:unhideWhenUsed="0"/>
+    <w:lsdException w:name="Medium Grid 3 Accent 2" w:semiHidden="0" w:uiPriority="69" w:unhideWhenUsed="0"/>
+    <w:lsdException w:name="Dark List Accent 2" w:semiHidden="0" w:uiPriority="70" w:unhideWhenUsed="0"/>
+    <w:lsdException w:name="Colorful Shading Accent 2" w:semiHidden="0" w:uiPriority="71" w:unhideWhenUsed="0"/>
+    <w:lsdException w:name="Colorful List Accent 2" w:semiHidden="0" w:uiPriority="72" w:unhideWhenUsed="0"/>
+    <w:lsdException w:name="Colorful Grid Accent 2" w:semiHidden="0" w:uiPriority="73" w:unhideWhenUsed="0"/>
+    <w:lsdException w:name="Light Shading Accent 3" w:semiHidden="0" w:uiPriority="60" w:unhideWhenUsed="0"/>
+    <w:lsdException w:name="Light List Accent 3" w:semiHidden="0" w:uiPriority="61" w:unhideWhenUsed="0"/>
+    <w:lsdException w:name="Light Grid Accent 3" w:semiHidden="0" w:uiPriority="62" w:unhideWhenUsed="0"/>
+    <w:lsdException w:name="Medium Shading 1 Accent 3" w:semiHidden="0" w:uiPriority="63" w:unhideWhenUsed="0"/>
+    <w:lsdException w:name="Medium Shading 2 Accent 3" w:semiHidden="0" w:uiPriority="64" w:unhideWhenUsed="0"/>
+    <w:lsdException w:name="Medium List 1 Accent 3" w:semiHidden="0" w:uiPriority="65" w:unhideWhenUsed="0"/>
+    <w:lsdException w:name="Medium List 2 Accent 3" w:semiHidden="0" w:uiPriority="66" w:unhideWhenUsed="0"/>
+    <w:lsdException w:name="Medium Grid 1 Accent 3" w:semiHidden="0" w:uiPriority="67" w:unhideWhenUsed="0"/>
+    <w:lsdException w:name="Medium Grid 2 Accent 3" w:semiHidden="0" w:uiPriority="68" w:unhideWhenUsed="0"/>
+    <w:lsdException w:name="Medium Grid 3 Accent 3" w:semiHidden="0" w:uiPriority="69" w:unhideWhenUsed="0"/>
+    <w:lsdException w:name="Dark List Accent 3" w:semiHidden="0" w:uiPriority="70" w:unhideWhenUsed="0"/>
+    <w:lsdException w:name="Colorful Shading Accent 3" w:semiHidden="0" w:uiPriority="71" w:unhideWhenUsed="0"/>
+    <w:lsdException w:name="Colorful List Accent 3" w:semiHidden="0" w:uiPriority="72" w:unhideWhenUsed="0"/>
+    <w:lsdException w:name="Colorful Grid Accent 3" w:semiHidden="0" w:uiPriority="73" w:unhideWhenUsed="0"/>
+    <w:lsdException w:name="Light Shading Accent 4" w:semiHidden="0" w:uiPriority="60" w:unhideWhenUsed="0"/>
+    <w:lsdException w:name="Light List Accent 4" w:semiHidden="0" w:uiPriority="61" w:unhideWhenUsed="0"/>
+    <w:lsdException w:name="Light Grid Accent 4" w:semiHidden="0" w:uiPriority="62" w:unhideWhenUsed="0"/>
+    <w:lsdException w:name="Medium Shading 1 Accent 4" w:semiHidden="0" w:uiPriority="63" w:unhideWhenUsed="0"/>
+    <w:lsdException w:name="Medium Shading 2 Accent 4" w:semiHidden="0" w:uiPriority="64" w:unhideWhenUsed="0"/>
+    <w:lsdException w:name="Medium List 1 Accent 4" w:semiHidden="0" w:uiPriority="65" w:unhideWhenUsed="0"/>
+    <w:lsdException w:name="Medium List 2 Accent 4" w:semiHidden="0" w:uiPriority="66" w:unhideWhenUsed="0"/>
+    <w:lsdException w:name="Medium Grid 1 Accent 4" w:semiHidden="0" w:uiPriority="67" w:unhideWhenUsed="0"/>
+    <w:lsdException w:name="Medium Grid 2 Accent 4" w:semiHidden="0" w:uiPriority="68" w:unhideWhenUsed="0"/>
+    <w:lsdException w:name="Medium Grid 3 Accent 4" w:semiHidden="0" w:uiPriority="69" w:unhideWhenUsed="0"/>
+    <w:lsdException w:name="Dark List Accent 4" w:semiHidden="0" w:uiPriority="70" w:unhideWhenUsed="0"/>
+    <w:lsdException w:name="Colorful Shading Accent 4" w:semiHidden="0" w:uiPriority="71" w:unhideWhenUsed="0"/>
+    <w:lsdException w:name="Colorful List Accent 4" w:semiHidden="0" w:uiPriority="72" w:unhideWhenUsed="0"/>
+    <w:lsdException w:name="Colorful Grid Accent 4" w:semiHidden="0" w:uiPriority="73" w:unhideWhenUsed="0"/>
+    <w:lsdException w:name="Light Shading Accent 5" w:semiHidden="0" w:uiPriority="60" w:unhideWhenUsed="0"/>
+    <w:lsdException w:name="Light List Accent 5" w:semiHidden="0" w:uiPriority="61" w:unhideWhenUsed="0"/>
+    <w:lsdException w:name="Light Grid Accent 5" w:semiHidden="0" w:uiPriority="62" w:unhideWhenUsed="0"/>
+    <w:lsdException w:name="Medium Shading 1 Accent 5" w:semiHidden="0" w:uiPriority="63" w:unhideWhenUsed="0"/>
+    <w:lsdException w:name="Medium Shading 2 Accent 5" w:semiHidden="0" w:uiPriority="64" w:unhideWhenUsed="0"/>
+    <w:lsdException w:name="Medium List 1 Accent 5" w:semiHidden="0" w:uiPriority="65" w:unhideWhenUsed="0"/>
+    <w:lsdException w:name="Medium List 2 Accent 5" w:semiHidden="0" w:uiPriority="66" w:unhideWhenUsed="0"/>
+    <w:lsdException w:name="Medium Grid 1 Accent 5" w:semiHidden="0" w:uiPriority="67" w:unhideWhenUsed="0"/>
+    <w:lsdException w:name="Medium Grid 2 Accent 5" w:semiHidden="0" w:uiPriority="68" w:unhideWhenUsed="0"/>
+    <w:lsdException w:name="Medium Grid 3 Accent 5" w:semiHidden="0" w:uiPriority="69" w:unhideWhenUsed="0"/>
+    <w:lsdException w:name="Dark List Accent 5" w:semiHidden="0" w:uiPriority="70" w:unhideWhenUsed="0"/>
+    <w:lsdException w:name="Colorful Shading Accent 5" w:semiHidden="0" w:uiPriority="71" w:unhideWhenUsed="0"/>
+    <w:lsdException w:name="Colorful List Accent 5" w:semiHidden="0" w:uiPriority="72" w:unhideWhenUsed="0"/>
+    <w:lsdException w:name="Colorful Grid Accent 5" w:semiHidden="0" w:uiPriority="73" w:unhideWhenUsed="0"/>
+    <w:lsdException w:name="Light Shading Accent 6" w:semiHidden="0" w:uiPriority="60" w:unhideWhenUsed="0"/>
+    <w:lsdException w:name="Light List Accent 6" w:semiHidden="0" w:uiPriority="61" w:unhideWhenUsed="0"/>
+    <w:lsdException w:name="Light Grid Accent 6" w:semiHidden="0" w:uiPriority="62" w:unhideWhenUsed="0"/>
+    <w:lsdException w:name="Medium Shading 1 Accent 6" w:semiHidden="0" w:uiPriority="63" w:unhideWhenUsed="0"/>
+    <w:lsdException w:name="Medium Shading 2 Accent 6" w:semiHidden="0" w:uiPriority="64" w:unhideWhenUsed="0"/>
+    <w:lsdException w:name="Medium List 1 Accent 6" w:semiHidden="0" w:uiPriority="65" w:unhideWhenUsed="0"/>
+    <w:lsdException w:name="Medium List 2 Accent 6" w:semiHidden="0" w:uiPriority="66" w:unhideWhenUsed="0"/>
+    <w:lsdException w:name="Medium Grid 1 Accent 6" w:semiHidden="0" w:uiPriority="67" w:unhideWhenUsed="0"/>
+    <w:lsdException w:name="Medium Grid 2 Accent 6" w:semiHidden="0" w:uiPriority="68" w:unhideWhenUsed="0"/>
+    <w:lsdException w:name="Medium Grid 3 Accent 6" w:semiHidden="0" w:uiPriority="69" w:unhideWhenUsed="0"/>
+    <w:lsdException w:name="Dark List Accent 6" w:semiHidden="0" w:uiPriority="70" w:unhideWhenUsed="0"/>
+    <w:lsdException w:name="Colorful Shading Accent 6" w:semiHidden="0" w:uiPriority="71" w:unhideWhenUsed="0"/>
+    <w:lsdException w:name="Colorful List Accent 6" w:semiHidden="0" w:uiPriority="72" w:unhideWhenUsed="0"/>
+    <w:lsdException w:name="Colorful Grid Accent 6" w:semiHidden="0" w:uiPriority="73" w:unhideWhenUsed="0"/>
+    <w:lsdException w:name="Subtle Emphasis" w:semiHidden="0" w:uiPriority="19" w:unhideWhenUsed="0" w:qFormat="1"/>
+    <w:lsdException w:name="Intense Emphasis" w:semiHidden="0" w:uiPriority="21" w:unhideWhenUsed="0" w:qFormat="1"/>
+    <w:lsdException w:name="Subtle Reference" w:semiHidden="0" w:uiPriority="31" w:unhideWhenUsed="0" w:qFormat="1"/>
+    <w:lsdException w:name="Intense Reference" w:semiHidden="0" w:uiPriority="32" w:unhideWhenUsed="0" w:qFormat="1"/>
+    <w:lsdException w:name="Book Title" w:semiHidden="0" w:uiPriority="33" w:unhideWhenUsed="0" w:qFormat="1"/>
+    <w:lsdException w:name="Bibliography" w:uiPriority="37"/>
+    <w:lsdException w:name="TOC Heading" w:uiPriority="39" w:qFormat="1"/>
+  </w:latentStyles>
+  <w:style w:type="paragraph" w:default="1" w:styleId="Standard">
+    <w:name w:val="Normal"/>
+    <w:qFormat/>
+  </w:style>
+  <w:style w:type="character" w:default="1" w:styleId="Absatz-Standardschriftart">
+    <w:name w:val="Default Paragraph Font"/>
+    <w:uiPriority w:val="1"/>
+    <w:semiHidden/>
+    <w:unhideWhenUsed/>
+  </w:style>
+  <w:style w:type="table" w:default="1" w:styleId="NormaleTabelle">
+    <w:name w:val="Normal Table"/>
+    <w:uiPriority w:val="99"/>
+    <w:semiHidden/>
+    <w:unhideWhenUsed/>
+    <w:tblPr>
+      <w:tblInd w:w="0" w:type="dxa"/>
+      <w:tblCellMar>
+        <w:top w:w="0" w:type="dxa"/>
+        <w:left w:w="108" w:type="dxa"/>
+        <w:bottom w:w="0" w:type="dxa"/>
+        <w:right w:w="108" w:type="dxa"/>
+      </w:tblCellMar>
+    </w:tblPr>
+  </w:style>
+  <w:style w:type="numbering" w:default="1" w:styleId="KeineListe">
+    <w:name w:val="No List"/>
+    <w:uiPriority w:val="99"/>
+    <w:semiHidden/>
+    <w:unhideWhenUsed/>
   </w:style>
 </w:styles>
 </file>

</xml_diff>

<commit_message>
updated parameters in module.docx
</commit_message>
<xml_diff>
--- a/docs/Module.docx
+++ b/docs/Module.docx
@@ -1,6 +1,6 @@
 
 <file path=word/document.xml><?xml version="1.0" encoding="utf-8"?>
-<w:document xmlns:wpc="http://schemas.microsoft.com/office/word/2010/wordprocessingCanvas" xmlns:mc="http://schemas.openxmlformats.org/markup-compatibility/2006" xmlns:o="urn:schemas-microsoft-com:office:office" xmlns:r="http://schemas.openxmlformats.org/officeDocument/2006/relationships" xmlns:m="http://schemas.openxmlformats.org/officeDocument/2006/math" xmlns:v="urn:schemas-microsoft-com:vml" xmlns:wp14="http://schemas.microsoft.com/office/word/2010/wordprocessingDrawing" xmlns:wp="http://schemas.openxmlformats.org/drawingml/2006/wordprocessingDrawing" xmlns:w10="urn:schemas-microsoft-com:office:word" xmlns:w="http://schemas.openxmlformats.org/wordprocessingml/2006/main" xmlns:w14="http://schemas.microsoft.com/office/word/2010/wordml" xmlns:wpg="http://schemas.microsoft.com/office/word/2010/wordprocessingGroup" xmlns:wpi="http://schemas.microsoft.com/office/word/2010/wordprocessingInk" xmlns:wne="http://schemas.microsoft.com/office/word/2006/wordml" xmlns:wps="http://schemas.microsoft.com/office/word/2010/wordprocessingShape" mc:Ignorable="w14 wp14">
+<w:document xmlns:ve="http://schemas.openxmlformats.org/markup-compatibility/2006" xmlns:o="urn:schemas-microsoft-com:office:office" xmlns:r="http://schemas.openxmlformats.org/officeDocument/2006/relationships" xmlns:m="http://schemas.openxmlformats.org/officeDocument/2006/math" xmlns:v="urn:schemas-microsoft-com:vml" xmlns:wp="http://schemas.openxmlformats.org/drawingml/2006/wordprocessingDrawing" xmlns:w10="urn:schemas-microsoft-com:office:word" xmlns:w="http://schemas.openxmlformats.org/wordprocessingml/2006/main" xmlns:wne="http://schemas.microsoft.com/office/word/2006/wordml">
   <w:body>
     <w:p>
       <w:pPr>
@@ -25,16 +25,45 @@
       <w:pPr>
         <w:pStyle w:val="berschrift3"/>
       </w:pPr>
+      <w:proofErr w:type="spellStart"/>
       <w:r>
         <w:t>w</w:t>
       </w:r>
       <w:r>
-        <w:t>indow_pos_to_map(x, y)</w:t>
-      </w:r>
-    </w:p>
-    <w:p>
-      <w:r>
-        <w:t xml:space="preserve">Erhält pixel-koorinaten, gibt map-position zurück (es wird einfach auf das feld darunter </w:t>
+        <w:t>indow_pos_to_map</w:t>
+      </w:r>
+      <w:proofErr w:type="spellEnd"/>
+      <w:r>
+        <w:t>(x, y)</w:t>
+      </w:r>
+    </w:p>
+    <w:p>
+      <w:r>
+        <w:t xml:space="preserve">Erhält </w:t>
+      </w:r>
+      <w:proofErr w:type="spellStart"/>
+      <w:r>
+        <w:t>pixel-koorinaten</w:t>
+      </w:r>
+      <w:proofErr w:type="spellEnd"/>
+      <w:r>
+        <w:t xml:space="preserve">, gibt </w:t>
+      </w:r>
+      <w:proofErr w:type="spellStart"/>
+      <w:r>
+        <w:t>map-position</w:t>
+      </w:r>
+      <w:proofErr w:type="spellEnd"/>
+      <w:r>
+        <w:t xml:space="preserve"> zurück (es wird einfach auf das </w:t>
+      </w:r>
+      <w:proofErr w:type="spellStart"/>
+      <w:r>
+        <w:t>feld</w:t>
+      </w:r>
+      <w:proofErr w:type="spellEnd"/>
+      <w:r>
+        <w:t xml:space="preserve"> darunter </w:t>
       </w:r>
       <w:r>
         <w:t>‚</w:t>
@@ -53,16 +82,45 @@
       <w:pPr>
         <w:pStyle w:val="berschrift3"/>
       </w:pPr>
+      <w:proofErr w:type="spellStart"/>
       <w:r>
         <w:t>m</w:t>
       </w:r>
       <w:r>
-        <w:t>ap_to_upper_left_window_pos(x, y)</w:t>
-      </w:r>
-    </w:p>
-    <w:p>
-      <w:r>
-        <w:t>Erhält map-koorinaten, gibt obere linke koordinate in windowskoorinaten zurück</w:t>
+        <w:t>ap_to_upper_left_window_pos</w:t>
+      </w:r>
+      <w:proofErr w:type="spellEnd"/>
+      <w:r>
+        <w:t>(x, y)</w:t>
+      </w:r>
+    </w:p>
+    <w:p>
+      <w:r>
+        <w:t xml:space="preserve">Erhält </w:t>
+      </w:r>
+      <w:proofErr w:type="spellStart"/>
+      <w:r>
+        <w:t>map-koorinaten</w:t>
+      </w:r>
+      <w:proofErr w:type="spellEnd"/>
+      <w:r>
+        <w:t xml:space="preserve">, gibt obere linke </w:t>
+      </w:r>
+      <w:proofErr w:type="spellStart"/>
+      <w:r>
+        <w:t>koordinate</w:t>
+      </w:r>
+      <w:proofErr w:type="spellEnd"/>
+      <w:r>
+        <w:t xml:space="preserve"> in </w:t>
+      </w:r>
+      <w:proofErr w:type="spellStart"/>
+      <w:r>
+        <w:t>windowskoorinaten</w:t>
+      </w:r>
+      <w:proofErr w:type="spellEnd"/>
+      <w:r>
+        <w:t xml:space="preserve"> zurück</w:t>
       </w:r>
     </w:p>
     <w:p>
@@ -72,6 +130,7 @@
           <w:lang w:val="fr-CH"/>
         </w:rPr>
       </w:pPr>
+      <w:proofErr w:type="spellStart"/>
       <w:r>
         <w:rPr>
           <w:lang w:val="fr-CH"/>
@@ -82,15 +141,76 @@
         <w:rPr>
           <w:lang w:val="fr-CH"/>
         </w:rPr>
-        <w:t>raw_line(x, y, dir)</w:t>
-      </w:r>
-    </w:p>
-    <w:p>
-      <w:r>
-        <w:t xml:space="preserve">Zeichnet eine linie in map-position x, y. </w:t>
-      </w:r>
-      <w:r>
-        <w:t>und zwar von der richtung dir aus zum gegenüberliegenden rand des feldes.</w:t>
+        <w:t>raw_line</w:t>
+      </w:r>
+      <w:proofErr w:type="spellEnd"/>
+      <w:r>
+        <w:rPr>
+          <w:lang w:val="fr-CH"/>
+        </w:rPr>
+        <w:t xml:space="preserve">(x, y, </w:t>
+      </w:r>
+      <w:proofErr w:type="spellStart"/>
+      <w:r>
+        <w:rPr>
+          <w:lang w:val="fr-CH"/>
+        </w:rPr>
+        <w:t>dir</w:t>
+      </w:r>
+      <w:proofErr w:type="spellEnd"/>
+      <w:r>
+        <w:rPr>
+          <w:lang w:val="fr-CH"/>
+        </w:rPr>
+        <w:t>)</w:t>
+      </w:r>
+    </w:p>
+    <w:p>
+      <w:r>
+        <w:t xml:space="preserve">Zeichnet eine </w:t>
+      </w:r>
+      <w:proofErr w:type="spellStart"/>
+      <w:r>
+        <w:t>linie</w:t>
+      </w:r>
+      <w:proofErr w:type="spellEnd"/>
+      <w:r>
+        <w:t xml:space="preserve"> in </w:t>
+      </w:r>
+      <w:proofErr w:type="spellStart"/>
+      <w:r>
+        <w:t>map-position</w:t>
+      </w:r>
+      <w:proofErr w:type="spellEnd"/>
+      <w:r>
+        <w:t xml:space="preserve"> x, y. </w:t>
+      </w:r>
+      <w:r>
+        <w:t xml:space="preserve">und zwar von der </w:t>
+      </w:r>
+      <w:proofErr w:type="spellStart"/>
+      <w:r>
+        <w:t>richtung</w:t>
+      </w:r>
+      <w:proofErr w:type="spellEnd"/>
+      <w:r>
+        <w:t xml:space="preserve"> dir aus zum gegenüberliegenden </w:t>
+      </w:r>
+      <w:proofErr w:type="spellStart"/>
+      <w:r>
+        <w:t>rand</w:t>
+      </w:r>
+      <w:proofErr w:type="spellEnd"/>
+      <w:r>
+        <w:t xml:space="preserve"> des </w:t>
+      </w:r>
+      <w:proofErr w:type="spellStart"/>
+      <w:r>
+        <w:t>feldes</w:t>
+      </w:r>
+      <w:proofErr w:type="spellEnd"/>
+      <w:r>
+        <w:t>.</w:t>
       </w:r>
     </w:p>
     <w:p>
@@ -100,6 +220,7 @@
           <w:lang w:val="fr-CH"/>
         </w:rPr>
       </w:pPr>
+      <w:proofErr w:type="spellStart"/>
       <w:r>
         <w:rPr>
           <w:lang w:val="fr-CH"/>
@@ -110,7 +231,28 @@
         <w:rPr>
           <w:lang w:val="fr-CH"/>
         </w:rPr>
-        <w:t xml:space="preserve">raw_angle(x, y, dir, </w:t>
+        <w:t>raw_angle</w:t>
+      </w:r>
+      <w:proofErr w:type="spellEnd"/>
+      <w:r>
+        <w:rPr>
+          <w:lang w:val="fr-CH"/>
+        </w:rPr>
+        <w:t xml:space="preserve">(x, y, </w:t>
+      </w:r>
+      <w:proofErr w:type="spellStart"/>
+      <w:r>
+        <w:rPr>
+          <w:lang w:val="fr-CH"/>
+        </w:rPr>
+        <w:t>dir</w:t>
+      </w:r>
+      <w:proofErr w:type="spellEnd"/>
+      <w:r>
+        <w:rPr>
+          <w:lang w:val="fr-CH"/>
+        </w:rPr>
+        <w:t xml:space="preserve">, </w:t>
       </w:r>
       <w:r>
         <w:rPr>
@@ -121,10 +263,34 @@
     </w:p>
     <w:p>
       <w:r>
-        <w:t xml:space="preserve">Zeichnet einen 90° Winkel in map-position x, y. </w:t>
-      </w:r>
-      <w:r>
-        <w:t>und zwar von der richtung dir aus, mit winkel angle auf eine der beiden nebenseiten.</w:t>
+        <w:t xml:space="preserve">Zeichnet einen 90° Winkel in </w:t>
+      </w:r>
+      <w:proofErr w:type="spellStart"/>
+      <w:r>
+        <w:t>map-position</w:t>
+      </w:r>
+      <w:proofErr w:type="spellEnd"/>
+      <w:r>
+        <w:t xml:space="preserve"> x, y. </w:t>
+      </w:r>
+      <w:r>
+        <w:t xml:space="preserve">und zwar von der </w:t>
+      </w:r>
+      <w:proofErr w:type="spellStart"/>
+      <w:r>
+        <w:t>richtung</w:t>
+      </w:r>
+      <w:proofErr w:type="spellEnd"/>
+      <w:r>
+        <w:t xml:space="preserve"> dir aus, mit winkel angle auf eine der beiden </w:t>
+      </w:r>
+      <w:proofErr w:type="spellStart"/>
+      <w:r>
+        <w:t>nebenseiten</w:t>
+      </w:r>
+      <w:proofErr w:type="spellEnd"/>
+      <w:r>
+        <w:t>.</w:t>
       </w:r>
     </w:p>
     <w:p>
@@ -134,6 +300,7 @@
           <w:lang w:val="fr-CH"/>
         </w:rPr>
       </w:pPr>
+      <w:proofErr w:type="spellStart"/>
       <w:r>
         <w:rPr>
           <w:lang w:val="fr-CH"/>
@@ -152,11 +319,32 @@
         </w:rPr>
         <w:t>_</w:t>
       </w:r>
-      <w:r>
-        <w:rPr>
-          <w:lang w:val="fr-CH"/>
-        </w:rPr>
-        <w:t>figure(x,y, *figure)</w:t>
+      <w:proofErr w:type="gramStart"/>
+      <w:r>
+        <w:rPr>
+          <w:lang w:val="fr-CH"/>
+        </w:rPr>
+        <w:t>figure</w:t>
+      </w:r>
+      <w:proofErr w:type="spellEnd"/>
+      <w:r>
+        <w:rPr>
+          <w:lang w:val="fr-CH"/>
+        </w:rPr>
+        <w:t>(</w:t>
+      </w:r>
+      <w:proofErr w:type="gramEnd"/>
+      <w:r>
+        <w:rPr>
+          <w:lang w:val="fr-CH"/>
+        </w:rPr>
+        <w:t>*</w:t>
+      </w:r>
+      <w:r>
+        <w:rPr>
+          <w:lang w:val="fr-CH"/>
+        </w:rPr>
+        <w:t>figure)</w:t>
       </w:r>
     </w:p>
     <w:p>
@@ -164,8 +352,13 @@
         <w:t>Zeichnet a</w:t>
       </w:r>
       <w:r>
-        <w:t>n der Position x y die Figur *figure</w:t>
-      </w:r>
+        <w:t>n der Position x y die Figur *</w:t>
+      </w:r>
+      <w:proofErr w:type="spellStart"/>
+      <w:r>
+        <w:t>figure</w:t>
+      </w:r>
+      <w:proofErr w:type="spellEnd"/>
     </w:p>
     <w:p>
       <w:pPr>
@@ -174,6 +367,7 @@
           <w:lang w:val="fr-CH"/>
         </w:rPr>
       </w:pPr>
+      <w:proofErr w:type="spellStart"/>
       <w:r>
         <w:rPr>
           <w:lang w:val="fr-CH"/>
@@ -184,18 +378,71 @@
         <w:rPr>
           <w:lang w:val="fr-CH"/>
         </w:rPr>
-        <w:t xml:space="preserve">ove_figure(x,y, </w:t>
-      </w:r>
-      <w:r>
-        <w:rPr>
-          <w:lang w:val="fr-CH"/>
-        </w:rPr>
-        <w:t>x2, y2, *figure)</w:t>
-      </w:r>
-    </w:p>
-    <w:p>
-      <w:r>
-        <w:t xml:space="preserve">Zeichnet am alten ort ein schwarzes feld, am neuen ort </w:t>
+        <w:t>ove_figure</w:t>
+      </w:r>
+      <w:proofErr w:type="spellEnd"/>
+      <w:r>
+        <w:rPr>
+          <w:lang w:val="fr-CH"/>
+        </w:rPr>
+        <w:t>(</w:t>
+      </w:r>
+      <w:proofErr w:type="spellStart"/>
+      <w:r>
+        <w:rPr>
+          <w:lang w:val="fr-CH"/>
+        </w:rPr>
+        <w:t>x</w:t>
+      </w:r>
+      <w:proofErr w:type="gramStart"/>
+      <w:r>
+        <w:rPr>
+          <w:lang w:val="fr-CH"/>
+        </w:rPr>
+        <w:t>,y</w:t>
+      </w:r>
+      <w:proofErr w:type="spellEnd"/>
+      <w:proofErr w:type="gramEnd"/>
+      <w:r>
+        <w:rPr>
+          <w:lang w:val="fr-CH"/>
+        </w:rPr>
+        <w:t xml:space="preserve">, </w:t>
+      </w:r>
+      <w:r>
+        <w:rPr>
+          <w:lang w:val="fr-CH"/>
+        </w:rPr>
+        <w:t>x2, y2)</w:t>
+      </w:r>
+    </w:p>
+    <w:p>
+      <w:r>
+        <w:t xml:space="preserve">Zeichnet am alten </w:t>
+      </w:r>
+      <w:proofErr w:type="spellStart"/>
+      <w:r>
+        <w:t>ort</w:t>
+      </w:r>
+      <w:proofErr w:type="spellEnd"/>
+      <w:r>
+        <w:t xml:space="preserve"> ein schwarzes </w:t>
+      </w:r>
+      <w:proofErr w:type="spellStart"/>
+      <w:r>
+        <w:t>feld</w:t>
+      </w:r>
+      <w:proofErr w:type="spellEnd"/>
+      <w:r>
+        <w:t xml:space="preserve">, am neuen </w:t>
+      </w:r>
+      <w:proofErr w:type="spellStart"/>
+      <w:r>
+        <w:t>ort</w:t>
+      </w:r>
+      <w:proofErr w:type="spellEnd"/>
+      <w:r>
+        <w:t xml:space="preserve"> </w:t>
       </w:r>
       <w:r>
         <w:t>die F</w:t>
@@ -206,9 +453,11 @@
       <w:r>
         <w:t>‚</w:t>
       </w:r>
+      <w:proofErr w:type="spellStart"/>
       <w:r>
         <w:t>figure</w:t>
       </w:r>
+      <w:proofErr w:type="spellEnd"/>
       <w:r>
         <w:t>‘</w:t>
       </w:r>
@@ -217,8 +466,21 @@
       <w:pPr>
         <w:pStyle w:val="berschrift3"/>
       </w:pPr>
-      <w:r>
-        <w:t>mirror_destroyed(*figure)</w:t>
+      <w:proofErr w:type="spellStart"/>
+      <w:r>
+        <w:t>mirror_destroyed</w:t>
+      </w:r>
+      <w:proofErr w:type="spellEnd"/>
+      <w:r>
+        <w:t>(*</w:t>
+      </w:r>
+      <w:proofErr w:type="spellStart"/>
+      <w:r>
+        <w:t>figure</w:t>
+      </w:r>
+      <w:proofErr w:type="spellEnd"/>
+      <w:r>
+        <w:t>)</w:t>
       </w:r>
     </w:p>
     <w:p>
@@ -230,11 +492,16 @@
       <w:pPr>
         <w:pStyle w:val="berschrift3"/>
       </w:pPr>
+      <w:proofErr w:type="spellStart"/>
       <w:r>
         <w:t>d</w:t>
       </w:r>
       <w:r>
-        <w:t>raw_playground()</w:t>
+        <w:t>raw_playground</w:t>
+      </w:r>
+      <w:proofErr w:type="spellEnd"/>
+      <w:r>
+        <w:t>()</w:t>
       </w:r>
     </w:p>
     <w:p>
@@ -249,6 +516,7 @@
           <w:lang w:val="fr-CH"/>
         </w:rPr>
       </w:pPr>
+      <w:proofErr w:type="spellStart"/>
       <w:r>
         <w:rPr>
           <w:lang w:val="fr-CH"/>
@@ -259,13 +527,70 @@
         <w:rPr>
           <w:lang w:val="fr-CH"/>
         </w:rPr>
-        <w:t>nit_map(int nr</w:t>
-      </w:r>
-      <w:r>
-        <w:rPr>
-          <w:lang w:val="fr-CH"/>
-        </w:rPr>
-        <w:t>, struct *figure[], struct *figure[][]</w:t>
+        <w:t>nit_</w:t>
+      </w:r>
+      <w:proofErr w:type="gramStart"/>
+      <w:r>
+        <w:rPr>
+          <w:lang w:val="fr-CH"/>
+        </w:rPr>
+        <w:t>map</w:t>
+      </w:r>
+      <w:proofErr w:type="spellEnd"/>
+      <w:r>
+        <w:rPr>
+          <w:lang w:val="fr-CH"/>
+        </w:rPr>
+        <w:t>(</w:t>
+      </w:r>
+      <w:proofErr w:type="spellStart"/>
+      <w:proofErr w:type="gramEnd"/>
+      <w:r>
+        <w:rPr>
+          <w:lang w:val="fr-CH"/>
+        </w:rPr>
+        <w:t>int</w:t>
+      </w:r>
+      <w:proofErr w:type="spellEnd"/>
+      <w:r>
+        <w:rPr>
+          <w:lang w:val="fr-CH"/>
+        </w:rPr>
+        <w:t xml:space="preserve"> nr</w:t>
+      </w:r>
+      <w:r>
+        <w:rPr>
+          <w:lang w:val="fr-CH"/>
+        </w:rPr>
+        <w:t xml:space="preserve">, </w:t>
+      </w:r>
+      <w:proofErr w:type="spellStart"/>
+      <w:r>
+        <w:rPr>
+          <w:lang w:val="fr-CH"/>
+        </w:rPr>
+        <w:t>struct</w:t>
+      </w:r>
+      <w:proofErr w:type="spellEnd"/>
+      <w:r>
+        <w:rPr>
+          <w:lang w:val="fr-CH"/>
+        </w:rPr>
+        <w:t xml:space="preserve"> *figure[], </w:t>
+      </w:r>
+      <w:proofErr w:type="spellStart"/>
+      <w:r>
+        <w:rPr>
+          <w:lang w:val="fr-CH"/>
+        </w:rPr>
+        <w:t>struct</w:t>
+      </w:r>
+      <w:proofErr w:type="spellEnd"/>
+      <w:r>
+        <w:rPr>
+          <w:lang w:val="fr-CH"/>
+        </w:rPr>
+        <w:t xml:space="preserve"> *figure[][]</w:t>
       </w:r>
       <w:r>
         <w:rPr>
@@ -295,29 +620,71 @@
           <w:lang w:val="fr-CH"/>
         </w:rPr>
       </w:pPr>
-      <w:r>
-        <w:rPr>
-          <w:lang w:val="fr-CH"/>
-        </w:rPr>
-        <w:t>is_inside_map(x, y)</w:t>
-      </w:r>
-    </w:p>
-    <w:p>
-      <w:r>
-        <w:t>Gibt 0 zurück wenn ausserhalb der map, 1 wenn innerhalb der map</w:t>
-      </w:r>
+      <w:proofErr w:type="spellStart"/>
+      <w:r>
+        <w:rPr>
+          <w:lang w:val="fr-CH"/>
+        </w:rPr>
+        <w:t>is_inside_map</w:t>
+      </w:r>
+      <w:proofErr w:type="spellEnd"/>
+      <w:r>
+        <w:rPr>
+          <w:lang w:val="fr-CH"/>
+        </w:rPr>
+        <w:t>(x, y)</w:t>
+      </w:r>
+    </w:p>
+    <w:p>
+      <w:r>
+        <w:t xml:space="preserve">Gibt 0 zurück wenn ausserhalb der </w:t>
+      </w:r>
+      <w:proofErr w:type="spellStart"/>
+      <w:r>
+        <w:t>map</w:t>
+      </w:r>
+      <w:proofErr w:type="spellEnd"/>
+      <w:r>
+        <w:t xml:space="preserve">, 1 wenn innerhalb der </w:t>
+      </w:r>
+      <w:proofErr w:type="spellStart"/>
+      <w:r>
+        <w:t>map</w:t>
+      </w:r>
+      <w:proofErr w:type="spellEnd"/>
     </w:p>
     <w:p>
       <w:pPr>
         <w:pStyle w:val="berschrift3"/>
       </w:pPr>
-      <w:r>
-        <w:t>norm_direction(int dir)</w:t>
-      </w:r>
-    </w:p>
-    <w:p>
-      <w:r>
-        <w:t>Normiert die richtung dir in 0 – 3 (wenn grösser als 4: %=4, wenn kleiner als 0, +=4)</w:t>
+      <w:proofErr w:type="spellStart"/>
+      <w:r>
+        <w:t>norm_direction</w:t>
+      </w:r>
+      <w:proofErr w:type="spellEnd"/>
+      <w:r>
+        <w:t>(</w:t>
+      </w:r>
+      <w:proofErr w:type="spellStart"/>
+      <w:r>
+        <w:t>int</w:t>
+      </w:r>
+      <w:proofErr w:type="spellEnd"/>
+      <w:r>
+        <w:t xml:space="preserve"> dir)</w:t>
+      </w:r>
+    </w:p>
+    <w:p>
+      <w:r>
+        <w:t xml:space="preserve">Normiert die </w:t>
+      </w:r>
+      <w:proofErr w:type="spellStart"/>
+      <w:r>
+        <w:t>richtung</w:t>
+      </w:r>
+      <w:proofErr w:type="spellEnd"/>
+      <w:r>
+        <w:t xml:space="preserve"> dir in 0 – 3 (wenn grösser als 4: %=4, wenn kleiner als 0, +=4)</w:t>
       </w:r>
     </w:p>
     <w:p>
@@ -337,8 +704,13 @@
           <w:szCs w:val="17"/>
         </w:rPr>
       </w:pPr>
-      <w:r>
-        <w:t>main()</w:t>
+      <w:proofErr w:type="spellStart"/>
+      <w:r>
+        <w:t>main</w:t>
+      </w:r>
+      <w:proofErr w:type="spellEnd"/>
+      <w:r>
+        <w:t>()</w:t>
       </w:r>
     </w:p>
     <w:p>
@@ -351,12 +723,28 @@
         <w:pStyle w:val="berschrift3"/>
       </w:pPr>
       <w:r>
-        <w:t>spiel(*map)</w:t>
-      </w:r>
-    </w:p>
-    <w:p>
-      <w:r>
-        <w:t xml:space="preserve">Erhält die Map als Argument, </w:t>
+        <w:t>spiel(*</w:t>
+      </w:r>
+      <w:proofErr w:type="spellStart"/>
+      <w:r>
+        <w:t>map</w:t>
+      </w:r>
+      <w:proofErr w:type="spellEnd"/>
+      <w:r>
+        <w:t>)</w:t>
+      </w:r>
+    </w:p>
+    <w:p>
+      <w:r>
+        <w:t xml:space="preserve">Erhält die </w:t>
+      </w:r>
+      <w:proofErr w:type="spellStart"/>
+      <w:r>
+        <w:t>Map</w:t>
+      </w:r>
+      <w:proofErr w:type="spellEnd"/>
+      <w:r>
+        <w:t xml:space="preserve"> als Argument, </w:t>
       </w:r>
       <w:r>
         <w:t>steuert das gesamte Spiel in einer Schlaufe</w:t>
@@ -367,7 +755,15 @@
         <w:pStyle w:val="berschrift3"/>
       </w:pPr>
       <w:r>
-        <w:t>Laser(pos, dir)</w:t>
+        <w:t>Laser(</w:t>
+      </w:r>
+      <w:proofErr w:type="spellStart"/>
+      <w:r>
+        <w:t>pos</w:t>
+      </w:r>
+      <w:proofErr w:type="spellEnd"/>
+      <w:r>
+        <w:t>, dir)</w:t>
       </w:r>
     </w:p>
     <w:p>
@@ -432,13 +828,34 @@
       </w:r>
     </w:p>
     <w:p>
-      <w:r>
-        <w:t>Jascha: Helpertools/Doku</w:t>
-      </w:r>
-    </w:p>
-    <w:p>
-      <w:r>
-        <w:t>Marcel: main, spiel</w:t>
+      <w:proofErr w:type="spellStart"/>
+      <w:r>
+        <w:t>Jascha</w:t>
+      </w:r>
+      <w:proofErr w:type="spellEnd"/>
+      <w:r>
+        <w:t xml:space="preserve">: </w:t>
+      </w:r>
+      <w:proofErr w:type="spellStart"/>
+      <w:r>
+        <w:t>Helpertools</w:t>
+      </w:r>
+      <w:proofErr w:type="spellEnd"/>
+      <w:r>
+        <w:t>/Doku</w:t>
+      </w:r>
+    </w:p>
+    <w:p>
+      <w:r>
+        <w:t xml:space="preserve">Marcel: </w:t>
+      </w:r>
+      <w:proofErr w:type="spellStart"/>
+      <w:r>
+        <w:t>main</w:t>
+      </w:r>
+      <w:proofErr w:type="spellEnd"/>
+      <w:r>
+        <w:t>, spiel</w:t>
       </w:r>
     </w:p>
     <w:p>
@@ -460,7 +877,7 @@
 </file>
 
 <file path=word/numbering.xml><?xml version="1.0" encoding="utf-8"?>
-<w:numbering xmlns:wpc="http://schemas.microsoft.com/office/word/2010/wordprocessingCanvas" xmlns:mc="http://schemas.openxmlformats.org/markup-compatibility/2006" xmlns:o="urn:schemas-microsoft-com:office:office" xmlns:r="http://schemas.openxmlformats.org/officeDocument/2006/relationships" xmlns:m="http://schemas.openxmlformats.org/officeDocument/2006/math" xmlns:v="urn:schemas-microsoft-com:vml" xmlns:wp14="http://schemas.microsoft.com/office/word/2010/wordprocessingDrawing" xmlns:wp="http://schemas.openxmlformats.org/drawingml/2006/wordprocessingDrawing" xmlns:w10="urn:schemas-microsoft-com:office:word" xmlns:w="http://schemas.openxmlformats.org/wordprocessingml/2006/main" xmlns:w14="http://schemas.microsoft.com/office/word/2010/wordml" xmlns:wpg="http://schemas.microsoft.com/office/word/2010/wordprocessingGroup" xmlns:wpi="http://schemas.microsoft.com/office/word/2010/wordprocessingInk" xmlns:wne="http://schemas.microsoft.com/office/word/2006/wordml" xmlns:wps="http://schemas.microsoft.com/office/word/2010/wordprocessingShape" mc:Ignorable="w14 wp14">
+<w:numbering xmlns:ve="http://schemas.openxmlformats.org/markup-compatibility/2006" xmlns:o="urn:schemas-microsoft-com:office:office" xmlns:r="http://schemas.openxmlformats.org/officeDocument/2006/relationships" xmlns:m="http://schemas.openxmlformats.org/officeDocument/2006/math" xmlns:v="urn:schemas-microsoft-com:vml" xmlns:wp="http://schemas.openxmlformats.org/drawingml/2006/wordprocessingDrawing" xmlns:w10="urn:schemas-microsoft-com:office:word" xmlns:w="http://schemas.openxmlformats.org/wordprocessingml/2006/main" xmlns:wne="http://schemas.microsoft.com/office/word/2006/wordml">
   <w:abstractNum w:abstractNumId="0">
     <w:nsid w:val="3C0C4B6C"/>
     <w:multiLevelType w:val="hybridMultilevel"/>
@@ -581,7 +998,7 @@
 </file>
 
 <file path=word/styles.xml><?xml version="1.0" encoding="utf-8"?>
-<w:styles xmlns:mc="http://schemas.openxmlformats.org/markup-compatibility/2006" xmlns:r="http://schemas.openxmlformats.org/officeDocument/2006/relationships" xmlns:w="http://schemas.openxmlformats.org/wordprocessingml/2006/main" xmlns:w14="http://schemas.microsoft.com/office/word/2010/wordml" mc:Ignorable="w14">
+<w:styles xmlns:r="http://schemas.openxmlformats.org/officeDocument/2006/relationships" xmlns:w="http://schemas.openxmlformats.org/wordprocessingml/2006/main">
   <w:docDefaults>
     <w:rPrDefault>
       <w:rPr>
@@ -845,6 +1262,7 @@
     <w:uiPriority w:val="99"/>
     <w:semiHidden/>
     <w:unhideWhenUsed/>
+    <w:qFormat/>
     <w:tblPr>
       <w:tblInd w:w="0" w:type="dxa"/>
       <w:tblCellMar>

</xml_diff>

<commit_message>
update after CRC review
</commit_message>
<xml_diff>
--- a/docs/Module.docx
+++ b/docs/Module.docx
@@ -25,766 +25,396 @@
       <w:pPr>
         <w:pStyle w:val="berschrift3"/>
       </w:pPr>
-      <w:proofErr w:type="spellStart"/>
       <w:r>
         <w:t>w</w:t>
       </w:r>
       <w:r>
-        <w:t>indow_pos_to_map</w:t>
-      </w:r>
-      <w:proofErr w:type="spellEnd"/>
-      <w:r>
+        <w:t>indow_pos_to_map(x, y)</w:t>
+      </w:r>
+    </w:p>
+    <w:p>
+      <w:r>
+        <w:t xml:space="preserve">Erhält pixel-koorinaten, gibt map-position zurück (es wird einfach auf das feld darunter </w:t>
+      </w:r>
+      <w:r>
+        <w:t>‚</w:t>
+      </w:r>
+      <w:r>
+        <w:t>gerundet</w:t>
+      </w:r>
+      <w:r>
+        <w:t>‘</w:t>
+      </w:r>
+      <w:r>
+        <w:t>)</w:t>
+      </w:r>
+    </w:p>
+    <w:p>
+      <w:pPr>
+        <w:pStyle w:val="berschrift3"/>
+        <w:rPr>
+          <w:lang w:val="fr-CH"/>
+        </w:rPr>
+      </w:pPr>
+      <w:r>
+        <w:rPr>
+          <w:lang w:val="fr-CH"/>
+        </w:rPr>
+        <w:t>m</w:t>
+      </w:r>
+      <w:r>
+        <w:rPr>
+          <w:lang w:val="fr-CH"/>
+        </w:rPr>
+        <w:t>ap_to_</w:t>
+      </w:r>
+      <w:r>
+        <w:rPr>
+          <w:lang w:val="fr-CH"/>
+        </w:rPr>
+        <w:t>pixel</w:t>
+      </w:r>
+      <w:r>
+        <w:rPr>
+          <w:lang w:val="fr-CH"/>
+        </w:rPr>
         <w:t>(x, y)</w:t>
       </w:r>
     </w:p>
     <w:p>
       <w:r>
-        <w:t xml:space="preserve">Erhält </w:t>
-      </w:r>
-      <w:proofErr w:type="spellStart"/>
-      <w:r>
-        <w:t>pixel-koorinaten</w:t>
-      </w:r>
-      <w:proofErr w:type="spellEnd"/>
-      <w:r>
-        <w:t xml:space="preserve">, gibt </w:t>
-      </w:r>
-      <w:proofErr w:type="spellStart"/>
-      <w:r>
-        <w:t>map-position</w:t>
-      </w:r>
-      <w:proofErr w:type="spellEnd"/>
-      <w:r>
-        <w:t xml:space="preserve"> zurück (es wird einfach auf das </w:t>
-      </w:r>
-      <w:proofErr w:type="spellStart"/>
-      <w:r>
-        <w:t>feld</w:t>
-      </w:r>
-      <w:proofErr w:type="spellEnd"/>
-      <w:r>
-        <w:t xml:space="preserve"> darunter </w:t>
+        <w:t>Erhält map-koorinaten, gibt obere linke koordinate in windowskoorinaten zurück</w:t>
+      </w:r>
+    </w:p>
+    <w:p>
+      <w:pPr>
+        <w:pStyle w:val="berschrift3"/>
+        <w:rPr>
+          <w:lang w:val="fr-CH"/>
+        </w:rPr>
+      </w:pPr>
+      <w:r>
+        <w:rPr>
+          <w:lang w:val="fr-CH"/>
+        </w:rPr>
+        <w:t>d</w:t>
+      </w:r>
+      <w:r>
+        <w:rPr>
+          <w:lang w:val="fr-CH"/>
+        </w:rPr>
+        <w:t>raw_laser</w:t>
+      </w:r>
+      <w:r>
+        <w:rPr>
+          <w:lang w:val="fr-CH"/>
+        </w:rPr>
+        <w:t>(x, y, dir)</w:t>
+      </w:r>
+    </w:p>
+    <w:p>
+      <w:r>
+        <w:t xml:space="preserve">Zeichnet eine linie in map-position x, y. </w:t>
+      </w:r>
+      <w:r>
+        <w:t>und zwar von der richtung dir aus zum gegenüberliegenden rand des feldes.</w:t>
+      </w:r>
+    </w:p>
+    <w:p>
+      <w:pPr>
+        <w:pStyle w:val="berschrift3"/>
+        <w:rPr>
+          <w:lang w:val="fr-CH"/>
+        </w:rPr>
+      </w:pPr>
+      <w:r>
+        <w:rPr>
+          <w:lang w:val="fr-CH"/>
+        </w:rPr>
+        <w:t>d</w:t>
+      </w:r>
+      <w:r>
+        <w:rPr>
+          <w:lang w:val="fr-CH"/>
+        </w:rPr>
+        <w:t>raw_angle</w:t>
+      </w:r>
+      <w:r>
+        <w:rPr>
+          <w:lang w:val="fr-CH"/>
+        </w:rPr>
+        <w:t>d_laser</w:t>
+      </w:r>
+      <w:r>
+        <w:rPr>
+          <w:lang w:val="fr-CH"/>
+        </w:rPr>
+        <w:t xml:space="preserve">(x, y, dir, </w:t>
+      </w:r>
+      <w:r>
+        <w:rPr>
+          <w:lang w:val="fr-CH"/>
+        </w:rPr>
+        <w:t>angle)</w:t>
+      </w:r>
+    </w:p>
+    <w:p>
+      <w:r>
+        <w:t xml:space="preserve">Zeichnet einen 90° Winkel in map-position x, y. </w:t>
+      </w:r>
+      <w:r>
+        <w:t>und zwar von der richtung dir aus, mit winkel angle auf eine der beiden nebenseiten.</w:t>
+      </w:r>
+    </w:p>
+    <w:p>
+      <w:pPr>
+        <w:pStyle w:val="berschrift3"/>
+        <w:rPr>
+          <w:lang w:val="fr-CH"/>
+        </w:rPr>
+      </w:pPr>
+      <w:r>
+        <w:rPr>
+          <w:lang w:val="fr-CH"/>
+        </w:rPr>
+        <w:t>d</w:t>
+      </w:r>
+      <w:r>
+        <w:rPr>
+          <w:lang w:val="fr-CH"/>
+        </w:rPr>
+        <w:t>raw</w:t>
+      </w:r>
+      <w:r>
+        <w:rPr>
+          <w:lang w:val="fr-CH"/>
+        </w:rPr>
+        <w:t>_</w:t>
+      </w:r>
+      <w:r>
+        <w:rPr>
+          <w:lang w:val="fr-CH"/>
+        </w:rPr>
+        <w:t>figure(*</w:t>
+      </w:r>
+      <w:r>
+        <w:rPr>
+          <w:lang w:val="fr-CH"/>
+        </w:rPr>
+        <w:t>figure)</w:t>
+      </w:r>
+    </w:p>
+    <w:p>
+      <w:r>
+        <w:t>Zeichnet a</w:t>
+      </w:r>
+      <w:r>
+        <w:t>n der Position x y die Figur *figure</w:t>
+      </w:r>
+    </w:p>
+    <w:p>
+      <w:pPr>
+        <w:pStyle w:val="berschrift3"/>
+      </w:pPr>
+      <w:r>
+        <w:t>draw_</w:t>
+      </w:r>
+      <w:r>
+        <w:t>mirror_destroyed(*figure)</w:t>
+      </w:r>
+    </w:p>
+    <w:p>
+      <w:r>
+        <w:t>Zeichnet eine Zerstörung eines Spiegels (wie auch immer</w:t>
+      </w:r>
+      <w:r>
+        <w:t>, anfangs nur schwarzes feld</w:t>
+      </w:r>
+      <w:r>
+        <w:t>).</w:t>
+      </w:r>
+    </w:p>
+    <w:p>
+      <w:pPr>
+        <w:pStyle w:val="berschrift3"/>
+      </w:pPr>
+      <w:r>
+        <w:t>d</w:t>
+      </w:r>
+      <w:r>
+        <w:t>raw_playground()</w:t>
+      </w:r>
+    </w:p>
+    <w:p>
+      <w:r>
+        <w:t>Zeichnet einen schwarzen Bildschirm und die Gitterlinien darauf</w:t>
+      </w:r>
+    </w:p>
+    <w:p>
+      <w:pPr>
+        <w:pStyle w:val="berschrift3"/>
+        <w:rPr>
+          <w:lang w:val="fr-CH"/>
+        </w:rPr>
+      </w:pPr>
+      <w:r>
+        <w:rPr>
+          <w:lang w:val="fr-CH"/>
+        </w:rPr>
+        <w:t>draw_empty_field(x,y)</w:t>
+      </w:r>
+    </w:p>
+    <w:p>
+      <w:r>
+        <w:t>Zeichnet an x, y ein schwarzes Feld</w:t>
+      </w:r>
+    </w:p>
+    <w:p>
+      <w:pPr>
+        <w:pStyle w:val="berschrift3"/>
+      </w:pPr>
+      <w:r>
+        <w:t>draw_focus(x, y)</w:t>
+      </w:r>
+    </w:p>
+    <w:p>
+      <w:pPr>
+        <w:pStyle w:val="berschrift3"/>
+        <w:rPr>
+          <w:lang w:val="fr-CH"/>
+        </w:rPr>
+      </w:pPr>
+      <w:r>
+        <w:rPr>
+          <w:lang w:val="fr-CH"/>
+        </w:rPr>
+        <w:t>i</w:t>
+      </w:r>
+      <w:r>
+        <w:rPr>
+          <w:lang w:val="fr-CH"/>
+        </w:rPr>
+        <w:t>nit_map(int nr</w:t>
+      </w:r>
+      <w:r>
+        <w:rPr>
+          <w:lang w:val="fr-CH"/>
+        </w:rPr>
+        <w:t>, struct *figure[], struct *figure[][]</w:t>
+      </w:r>
+      <w:r>
+        <w:rPr>
+          <w:lang w:val="fr-CH"/>
+        </w:rPr>
+        <w:t>)</w:t>
+      </w:r>
+    </w:p>
+    <w:p>
+      <w:pPr>
+        <w:pStyle w:val="berschrift2"/>
+        <w:rPr>
+          <w:lang w:val="fr-CH"/>
+        </w:rPr>
+      </w:pPr>
+      <w:r>
+        <w:rPr>
+          <w:lang w:val="fr-CH"/>
+        </w:rPr>
+        <w:t>LOGIK / HELPER TOOLS</w:t>
+      </w:r>
+    </w:p>
+    <w:p>
+      <w:pPr>
+        <w:pStyle w:val="berschrift3"/>
+        <w:rPr>
+          <w:lang w:val="fr-CH"/>
+        </w:rPr>
+      </w:pPr>
+      <w:r>
+        <w:rPr>
+          <w:lang w:val="fr-CH"/>
+        </w:rPr>
+        <w:t>is_inside_map(x, y)</w:t>
+      </w:r>
+    </w:p>
+    <w:p>
+      <w:r>
+        <w:t>Gibt 0 zurück wenn ausserhalb der map, 1 wenn innerhalb der map</w:t>
+      </w:r>
+      <w:r>
+        <w:t>.</w:t>
+      </w:r>
+    </w:p>
+    <w:p>
+      <w:pPr>
+        <w:pStyle w:val="berschrift3"/>
+      </w:pPr>
+      <w:r>
+        <w:t>is_figure(x, y)</w:t>
+      </w:r>
+    </w:p>
+    <w:p>
+      <w:r>
+        <w:t>Gibt 0 zurück, wenn dort an x, y ein NULL-Pointer ist. Sonst 1.</w:t>
+      </w:r>
+    </w:p>
+    <w:p>
+      <w:pPr>
+        <w:pStyle w:val="berschrift3"/>
+      </w:pPr>
+      <w:r>
+        <w:t>norm_direction(int dir)</w:t>
+      </w:r>
+    </w:p>
+    <w:p>
+      <w:r>
+        <w:t>Normiert die richtung dir in 0 – 3 (wenn grösser als 4: %=4, wenn kleiner als 0, +=4)</w:t>
+      </w:r>
+    </w:p>
+    <w:p>
+      <w:pPr>
+        <w:pStyle w:val="berschrift3"/>
+        <w:rPr>
+          <w:lang w:val="fr-CH"/>
+        </w:rPr>
+      </w:pPr>
+      <w:r>
+        <w:rPr>
+          <w:lang w:val="fr-CH"/>
+        </w:rPr>
+        <w:t>m</w:t>
+      </w:r>
+      <w:r>
+        <w:rPr>
+          <w:lang w:val="fr-CH"/>
+        </w:rPr>
+        <w:t>ove_figure(</w:t>
+      </w:r>
+      <w:r>
+        <w:rPr>
+          <w:lang w:val="fr-CH"/>
+        </w:rPr>
+        <w:t>*figure, x, y)</w:t>
+      </w:r>
+    </w:p>
+    <w:p>
+      <w:r>
+        <w:t xml:space="preserve">Zeichnet am alten ort ein schwarzes feld, am neuen ort </w:t>
+      </w:r>
+      <w:r>
+        <w:t>die F</w:t>
+      </w:r>
+      <w:r>
+        <w:t xml:space="preserve">igur </w:t>
       </w:r>
       <w:r>
         <w:t>‚</w:t>
       </w:r>
       <w:r>
-        <w:t>gerundet</w:t>
-      </w:r>
-      <w:r>
-        <w:t>‘</w:t>
-      </w:r>
-      <w:r>
-        <w:t>)</w:t>
-      </w:r>
-    </w:p>
-    <w:p>
-      <w:pPr>
-        <w:pStyle w:val="berschrift3"/>
-      </w:pPr>
-      <w:proofErr w:type="spellStart"/>
-      <w:r>
-        <w:t>m</w:t>
-      </w:r>
-      <w:r>
-        <w:t>ap_to_upper_left_window_pos</w:t>
-      </w:r>
-      <w:proofErr w:type="spellEnd"/>
-      <w:r>
-        <w:t>(x, y)</w:t>
-      </w:r>
-    </w:p>
-    <w:p>
-      <w:r>
-        <w:t xml:space="preserve">Erhält </w:t>
-      </w:r>
-      <w:proofErr w:type="spellStart"/>
-      <w:r>
-        <w:t>map-koorinaten</w:t>
-      </w:r>
-      <w:proofErr w:type="spellEnd"/>
-      <w:r>
-        <w:t xml:space="preserve">, gibt obere linke </w:t>
-      </w:r>
-      <w:proofErr w:type="spellStart"/>
-      <w:r>
-        <w:t>koordinate</w:t>
-      </w:r>
-      <w:proofErr w:type="spellEnd"/>
-      <w:r>
-        <w:t xml:space="preserve"> in </w:t>
-      </w:r>
-      <w:proofErr w:type="spellStart"/>
-      <w:r>
-        <w:t>windowskoorinaten</w:t>
-      </w:r>
-      <w:proofErr w:type="spellEnd"/>
-      <w:r>
-        <w:t xml:space="preserve"> zurück</w:t>
-      </w:r>
-    </w:p>
-    <w:p>
-      <w:pPr>
-        <w:pStyle w:val="berschrift3"/>
-        <w:rPr>
-          <w:lang w:val="fr-CH"/>
-        </w:rPr>
-      </w:pPr>
-      <w:proofErr w:type="spellStart"/>
-      <w:r>
-        <w:rPr>
-          <w:lang w:val="fr-CH"/>
-        </w:rPr>
-        <w:t>d</w:t>
-      </w:r>
-      <w:r>
-        <w:rPr>
-          <w:lang w:val="fr-CH"/>
-        </w:rPr>
-        <w:t>raw_laser</w:t>
-      </w:r>
-      <w:proofErr w:type="spellEnd"/>
-      <w:r>
-        <w:rPr>
-          <w:lang w:val="fr-CH"/>
-        </w:rPr>
-        <w:t xml:space="preserve">(x, y, </w:t>
-      </w:r>
-      <w:proofErr w:type="spellStart"/>
-      <w:r>
-        <w:rPr>
-          <w:lang w:val="fr-CH"/>
-        </w:rPr>
-        <w:t>dir</w:t>
-      </w:r>
-      <w:proofErr w:type="spellEnd"/>
-      <w:r>
-        <w:rPr>
-          <w:lang w:val="fr-CH"/>
-        </w:rPr>
-        <w:t>)</w:t>
-      </w:r>
-    </w:p>
-    <w:p>
-      <w:r>
-        <w:t xml:space="preserve">Zeichnet eine </w:t>
-      </w:r>
-      <w:proofErr w:type="spellStart"/>
-      <w:r>
-        <w:t>linie</w:t>
-      </w:r>
-      <w:proofErr w:type="spellEnd"/>
-      <w:r>
-        <w:t xml:space="preserve"> in </w:t>
-      </w:r>
-      <w:proofErr w:type="spellStart"/>
-      <w:r>
-        <w:t>map-position</w:t>
-      </w:r>
-      <w:proofErr w:type="spellEnd"/>
-      <w:r>
-        <w:t xml:space="preserve"> x, y. </w:t>
-      </w:r>
-      <w:r>
-        <w:t xml:space="preserve">und zwar von der </w:t>
-      </w:r>
-      <w:proofErr w:type="spellStart"/>
-      <w:r>
-        <w:t>richtung</w:t>
-      </w:r>
-      <w:proofErr w:type="spellEnd"/>
-      <w:r>
-        <w:t xml:space="preserve"> dir aus zum gegenüberliegenden </w:t>
-      </w:r>
-      <w:proofErr w:type="spellStart"/>
-      <w:r>
-        <w:t>rand</w:t>
-      </w:r>
-      <w:proofErr w:type="spellEnd"/>
-      <w:r>
-        <w:t xml:space="preserve"> des </w:t>
-      </w:r>
-      <w:proofErr w:type="spellStart"/>
-      <w:r>
-        <w:t>feldes</w:t>
-      </w:r>
-      <w:proofErr w:type="spellEnd"/>
-      <w:r>
-        <w:t>.</w:t>
-      </w:r>
-    </w:p>
-    <w:p>
-      <w:pPr>
-        <w:pStyle w:val="berschrift3"/>
-        <w:rPr>
-          <w:lang w:val="fr-CH"/>
-        </w:rPr>
-      </w:pPr>
-      <w:proofErr w:type="spellStart"/>
-      <w:r>
-        <w:rPr>
-          <w:lang w:val="fr-CH"/>
-        </w:rPr>
-        <w:t>d</w:t>
-      </w:r>
-      <w:r>
-        <w:rPr>
-          <w:lang w:val="fr-CH"/>
-        </w:rPr>
-        <w:t>raw_angle</w:t>
-      </w:r>
-      <w:r>
-        <w:rPr>
-          <w:lang w:val="fr-CH"/>
-        </w:rPr>
-        <w:t>d_laser</w:t>
-      </w:r>
-      <w:proofErr w:type="spellEnd"/>
-      <w:r>
-        <w:rPr>
-          <w:lang w:val="fr-CH"/>
-        </w:rPr>
-        <w:t xml:space="preserve">(x, y, </w:t>
-      </w:r>
-      <w:proofErr w:type="spellStart"/>
-      <w:r>
-        <w:rPr>
-          <w:lang w:val="fr-CH"/>
-        </w:rPr>
-        <w:t>dir</w:t>
-      </w:r>
-      <w:proofErr w:type="spellEnd"/>
-      <w:r>
-        <w:rPr>
-          <w:lang w:val="fr-CH"/>
-        </w:rPr>
-        <w:t xml:space="preserve">, </w:t>
-      </w:r>
-      <w:r>
-        <w:rPr>
-          <w:lang w:val="fr-CH"/>
-        </w:rPr>
-        <w:t>angle)</w:t>
-      </w:r>
-    </w:p>
-    <w:p>
-      <w:r>
-        <w:t xml:space="preserve">Zeichnet einen 90° Winkel in </w:t>
-      </w:r>
-      <w:proofErr w:type="spellStart"/>
-      <w:r>
-        <w:t>map-position</w:t>
-      </w:r>
-      <w:proofErr w:type="spellEnd"/>
-      <w:r>
-        <w:t xml:space="preserve"> x, y. </w:t>
-      </w:r>
-      <w:r>
-        <w:t xml:space="preserve">und zwar von der </w:t>
-      </w:r>
-      <w:proofErr w:type="spellStart"/>
-      <w:r>
-        <w:t>richtung</w:t>
-      </w:r>
-      <w:proofErr w:type="spellEnd"/>
-      <w:r>
-        <w:t xml:space="preserve"> dir aus, mit winkel angle auf eine der beiden </w:t>
-      </w:r>
-      <w:proofErr w:type="spellStart"/>
-      <w:r>
-        <w:t>nebenseiten</w:t>
-      </w:r>
-      <w:proofErr w:type="spellEnd"/>
-      <w:r>
-        <w:t>.</w:t>
-      </w:r>
-    </w:p>
-    <w:p>
-      <w:pPr>
-        <w:pStyle w:val="berschrift3"/>
-        <w:rPr>
-          <w:lang w:val="fr-CH"/>
-        </w:rPr>
-      </w:pPr>
-      <w:proofErr w:type="spellStart"/>
-      <w:r>
-        <w:rPr>
-          <w:lang w:val="fr-CH"/>
-        </w:rPr>
-        <w:t>d</w:t>
-      </w:r>
-      <w:r>
-        <w:rPr>
-          <w:lang w:val="fr-CH"/>
-        </w:rPr>
-        <w:t>raw</w:t>
-      </w:r>
-      <w:r>
-        <w:rPr>
-          <w:lang w:val="fr-CH"/>
-        </w:rPr>
-        <w:t>_</w:t>
-      </w:r>
-      <w:proofErr w:type="gramStart"/>
-      <w:r>
-        <w:rPr>
-          <w:lang w:val="fr-CH"/>
-        </w:rPr>
         <w:t>figure</w:t>
       </w:r>
-      <w:proofErr w:type="spellEnd"/>
-      <w:r>
-        <w:rPr>
-          <w:lang w:val="fr-CH"/>
-        </w:rPr>
-        <w:t>(</w:t>
-      </w:r>
-      <w:proofErr w:type="gramEnd"/>
-      <w:r>
-        <w:rPr>
-          <w:lang w:val="fr-CH"/>
-        </w:rPr>
-        <w:t>*</w:t>
-      </w:r>
-      <w:r>
-        <w:rPr>
-          <w:lang w:val="fr-CH"/>
-        </w:rPr>
-        <w:t>figure)</w:t>
-      </w:r>
-    </w:p>
-    <w:p>
-      <w:r>
-        <w:t>Zeichnet a</w:t>
-      </w:r>
-      <w:r>
-        <w:t>n der Position x y die Figur *</w:t>
-      </w:r>
-      <w:proofErr w:type="spellStart"/>
-      <w:r>
-        <w:t>figure</w:t>
-      </w:r>
-      <w:proofErr w:type="spellEnd"/>
-    </w:p>
-    <w:p>
-      <w:pPr>
-        <w:pStyle w:val="berschrift3"/>
-      </w:pPr>
-      <w:proofErr w:type="spellStart"/>
-      <w:r>
-        <w:t>draw_</w:t>
-      </w:r>
-      <w:r>
-        <w:t>mirror_destroyed</w:t>
-      </w:r>
-      <w:proofErr w:type="spellEnd"/>
-      <w:r>
-        <w:t>(*</w:t>
-      </w:r>
-      <w:proofErr w:type="spellStart"/>
-      <w:r>
-        <w:t>figure</w:t>
-      </w:r>
-      <w:proofErr w:type="spellEnd"/>
-      <w:r>
-        <w:t>)</w:t>
-      </w:r>
-    </w:p>
-    <w:p>
-      <w:r>
-        <w:t>Zeichnet eine Zerstörung eines Spiegels (wie auch immer</w:t>
-      </w:r>
-      <w:r>
-        <w:t xml:space="preserve">, anfangs nur schwarzes </w:t>
-      </w:r>
-      <w:proofErr w:type="spellStart"/>
-      <w:r>
-        <w:t>feld</w:t>
-      </w:r>
-      <w:proofErr w:type="spellEnd"/>
-      <w:r>
-        <w:t>).</w:t>
-      </w:r>
-    </w:p>
-    <w:p>
-      <w:pPr>
-        <w:pStyle w:val="berschrift3"/>
-      </w:pPr>
-      <w:proofErr w:type="spellStart"/>
-      <w:r>
-        <w:t>d</w:t>
-      </w:r>
-      <w:r>
-        <w:t>raw_playground</w:t>
-      </w:r>
-      <w:proofErr w:type="spellEnd"/>
-      <w:r>
-        <w:t>()</w:t>
-      </w:r>
-    </w:p>
-    <w:p>
-      <w:r>
-        <w:t>Zeichnet einen schwarzen Bildschirm und die Gitterlinien darauf</w:t>
-      </w:r>
-    </w:p>
-    <w:p>
-      <w:pPr>
-        <w:pStyle w:val="berschrift3"/>
-        <w:rPr>
-          <w:lang w:val="fr-CH"/>
-        </w:rPr>
-      </w:pPr>
-      <w:proofErr w:type="spellStart"/>
-      <w:r>
-        <w:rPr>
-          <w:lang w:val="fr-CH"/>
-        </w:rPr>
-        <w:t>draw_empty_field</w:t>
-      </w:r>
-      <w:proofErr w:type="spellEnd"/>
-      <w:r>
-        <w:rPr>
-          <w:lang w:val="fr-CH"/>
-        </w:rPr>
-        <w:t>(</w:t>
-      </w:r>
-      <w:proofErr w:type="spellStart"/>
-      <w:r>
-        <w:rPr>
-          <w:lang w:val="fr-CH"/>
-        </w:rPr>
-        <w:t>x</w:t>
-      </w:r>
-      <w:proofErr w:type="gramStart"/>
-      <w:r>
-        <w:rPr>
-          <w:lang w:val="fr-CH"/>
-        </w:rPr>
-        <w:t>,y</w:t>
-      </w:r>
-      <w:proofErr w:type="spellEnd"/>
-      <w:proofErr w:type="gramEnd"/>
-      <w:r>
-        <w:rPr>
-          <w:lang w:val="fr-CH"/>
-        </w:rPr>
-        <w:t>)</w:t>
-      </w:r>
-    </w:p>
-    <w:p>
-      <w:r>
-        <w:t>Zeichnet an x, y ein schwarzes Feld</w:t>
-      </w:r>
-    </w:p>
-    <w:p>
-      <w:pPr>
-        <w:pStyle w:val="berschrift3"/>
-        <w:rPr>
-          <w:lang w:val="fr-CH"/>
-        </w:rPr>
-      </w:pPr>
-      <w:proofErr w:type="spellStart"/>
-      <w:r>
-        <w:rPr>
-          <w:lang w:val="fr-CH"/>
-        </w:rPr>
-        <w:t>i</w:t>
-      </w:r>
-      <w:r>
-        <w:rPr>
-          <w:lang w:val="fr-CH"/>
-        </w:rPr>
-        <w:t>nit_</w:t>
-      </w:r>
-      <w:proofErr w:type="gramStart"/>
-      <w:r>
-        <w:rPr>
-          <w:lang w:val="fr-CH"/>
-        </w:rPr>
-        <w:t>map</w:t>
-      </w:r>
-      <w:proofErr w:type="spellEnd"/>
-      <w:r>
-        <w:rPr>
-          <w:lang w:val="fr-CH"/>
-        </w:rPr>
-        <w:t>(</w:t>
-      </w:r>
-      <w:proofErr w:type="spellStart"/>
-      <w:proofErr w:type="gramEnd"/>
-      <w:r>
-        <w:rPr>
-          <w:lang w:val="fr-CH"/>
-        </w:rPr>
-        <w:t>int</w:t>
-      </w:r>
-      <w:proofErr w:type="spellEnd"/>
-      <w:r>
-        <w:rPr>
-          <w:lang w:val="fr-CH"/>
-        </w:rPr>
-        <w:t xml:space="preserve"> nr</w:t>
-      </w:r>
-      <w:r>
-        <w:rPr>
-          <w:lang w:val="fr-CH"/>
-        </w:rPr>
-        <w:t xml:space="preserve">, </w:t>
-      </w:r>
-      <w:proofErr w:type="spellStart"/>
-      <w:r>
-        <w:rPr>
-          <w:lang w:val="fr-CH"/>
-        </w:rPr>
-        <w:t>struct</w:t>
-      </w:r>
-      <w:proofErr w:type="spellEnd"/>
-      <w:r>
-        <w:rPr>
-          <w:lang w:val="fr-CH"/>
-        </w:rPr>
-        <w:t xml:space="preserve"> *figure[], </w:t>
-      </w:r>
-      <w:proofErr w:type="spellStart"/>
-      <w:r>
-        <w:rPr>
-          <w:lang w:val="fr-CH"/>
-        </w:rPr>
-        <w:t>struct</w:t>
-      </w:r>
-      <w:proofErr w:type="spellEnd"/>
-      <w:r>
-        <w:rPr>
-          <w:lang w:val="fr-CH"/>
-        </w:rPr>
-        <w:t xml:space="preserve"> *figure[][]</w:t>
-      </w:r>
-      <w:r>
-        <w:rPr>
-          <w:lang w:val="fr-CH"/>
-        </w:rPr>
-        <w:t>)</w:t>
-      </w:r>
-    </w:p>
-    <w:p>
-      <w:pPr>
-        <w:pStyle w:val="berschrift2"/>
-        <w:rPr>
-          <w:lang w:val="fr-CH"/>
-        </w:rPr>
-      </w:pPr>
-      <w:r>
-        <w:rPr>
-          <w:lang w:val="fr-CH"/>
-        </w:rPr>
-        <w:t>LOGIK / HELPER TOOLS</w:t>
-      </w:r>
-    </w:p>
-    <w:p>
-      <w:pPr>
-        <w:pStyle w:val="berschrift3"/>
-        <w:rPr>
-          <w:lang w:val="fr-CH"/>
-        </w:rPr>
-      </w:pPr>
-      <w:proofErr w:type="spellStart"/>
-      <w:r>
-        <w:rPr>
-          <w:lang w:val="fr-CH"/>
-        </w:rPr>
-        <w:t>is_inside_map</w:t>
-      </w:r>
-      <w:proofErr w:type="spellEnd"/>
-      <w:r>
-        <w:rPr>
-          <w:lang w:val="fr-CH"/>
-        </w:rPr>
-        <w:t>(x, y)</w:t>
-      </w:r>
-    </w:p>
-    <w:p>
-      <w:r>
-        <w:t xml:space="preserve">Gibt 0 zurück wenn ausserhalb der </w:t>
-      </w:r>
-      <w:proofErr w:type="spellStart"/>
-      <w:r>
-        <w:t>map</w:t>
-      </w:r>
-      <w:proofErr w:type="spellEnd"/>
-      <w:r>
-        <w:t xml:space="preserve">, 1 wenn innerhalb der </w:t>
-      </w:r>
-      <w:proofErr w:type="spellStart"/>
-      <w:r>
-        <w:t>map</w:t>
-      </w:r>
-      <w:proofErr w:type="spellEnd"/>
-      <w:r>
-        <w:t>.</w:t>
-      </w:r>
-    </w:p>
-    <w:p>
-      <w:pPr>
-        <w:pStyle w:val="berschrift3"/>
-      </w:pPr>
-      <w:proofErr w:type="spellStart"/>
-      <w:r>
-        <w:t>is_figure</w:t>
-      </w:r>
-      <w:proofErr w:type="spellEnd"/>
-      <w:r>
-        <w:t>(x, y)</w:t>
-      </w:r>
-    </w:p>
-    <w:p>
-      <w:r>
-        <w:t>Gibt 0 zurück, wenn dort an x, y ein NULL-</w:t>
-      </w:r>
-      <w:proofErr w:type="spellStart"/>
-      <w:r>
-        <w:t>Pointer</w:t>
-      </w:r>
-      <w:proofErr w:type="spellEnd"/>
-      <w:r>
-        <w:t xml:space="preserve"> ist. Sonst 1.</w:t>
-      </w:r>
-    </w:p>
-    <w:p>
-      <w:pPr>
-        <w:pStyle w:val="berschrift3"/>
-      </w:pPr>
-      <w:proofErr w:type="spellStart"/>
-      <w:r>
-        <w:t>norm_direction</w:t>
-      </w:r>
-      <w:proofErr w:type="spellEnd"/>
-      <w:r>
-        <w:t>(</w:t>
-      </w:r>
-      <w:proofErr w:type="spellStart"/>
-      <w:r>
-        <w:t>int</w:t>
-      </w:r>
-      <w:proofErr w:type="spellEnd"/>
-      <w:r>
-        <w:t xml:space="preserve"> dir)</w:t>
-      </w:r>
-    </w:p>
-    <w:p>
-      <w:r>
-        <w:t xml:space="preserve">Normiert die </w:t>
-      </w:r>
-      <w:proofErr w:type="spellStart"/>
-      <w:r>
-        <w:t>richtung</w:t>
-      </w:r>
-      <w:proofErr w:type="spellEnd"/>
-      <w:r>
-        <w:t xml:space="preserve"> dir in 0 – 3 (wenn grösser als 4: %=4, wenn kleiner als 0, +=4)</w:t>
-      </w:r>
-    </w:p>
-    <w:p>
-      <w:pPr>
-        <w:pStyle w:val="berschrift3"/>
-        <w:rPr>
-          <w:lang w:val="fr-CH"/>
-        </w:rPr>
-      </w:pPr>
-      <w:proofErr w:type="spellStart"/>
-      <w:r>
-        <w:rPr>
-          <w:lang w:val="fr-CH"/>
-        </w:rPr>
-        <w:t>m</w:t>
-      </w:r>
-      <w:r>
-        <w:rPr>
-          <w:lang w:val="fr-CH"/>
-        </w:rPr>
-        <w:t>ove_</w:t>
-      </w:r>
-      <w:proofErr w:type="gramStart"/>
-      <w:r>
-        <w:rPr>
-          <w:lang w:val="fr-CH"/>
-        </w:rPr>
-        <w:t>figure</w:t>
-      </w:r>
-      <w:proofErr w:type="spellEnd"/>
-      <w:r>
-        <w:rPr>
-          <w:lang w:val="fr-CH"/>
-        </w:rPr>
-        <w:t>(</w:t>
-      </w:r>
-      <w:proofErr w:type="gramEnd"/>
-      <w:r>
-        <w:rPr>
-          <w:lang w:val="fr-CH"/>
-        </w:rPr>
-        <w:t>*figure, x, y)</w:t>
-      </w:r>
-    </w:p>
-    <w:p>
-      <w:r>
-        <w:t xml:space="preserve">Zeichnet am alten </w:t>
-      </w:r>
-      <w:proofErr w:type="spellStart"/>
-      <w:r>
-        <w:t>ort</w:t>
-      </w:r>
-      <w:proofErr w:type="spellEnd"/>
-      <w:r>
-        <w:t xml:space="preserve"> ein schwarzes </w:t>
-      </w:r>
-      <w:proofErr w:type="spellStart"/>
-      <w:r>
-        <w:t>feld</w:t>
-      </w:r>
-      <w:proofErr w:type="spellEnd"/>
-      <w:r>
-        <w:t xml:space="preserve">, am neuen </w:t>
-      </w:r>
-      <w:proofErr w:type="spellStart"/>
-      <w:r>
-        <w:t>ort</w:t>
-      </w:r>
-      <w:proofErr w:type="spellEnd"/>
-      <w:r>
-        <w:t xml:space="preserve"> </w:t>
-      </w:r>
-      <w:r>
-        <w:t>die F</w:t>
-      </w:r>
-      <w:r>
-        <w:t xml:space="preserve">igur </w:t>
-      </w:r>
-      <w:r>
-        <w:t>‚</w:t>
-      </w:r>
-      <w:proofErr w:type="spellStart"/>
-      <w:r>
-        <w:t>figure</w:t>
-      </w:r>
-      <w:proofErr w:type="spellEnd"/>
-      <w:r>
-        <w:t xml:space="preserve">‘. Ändert ALS EINZIGE FUNKTION die Position im </w:t>
-      </w:r>
-      <w:proofErr w:type="spellStart"/>
-      <w:r>
-        <w:t>Struct</w:t>
-      </w:r>
-      <w:proofErr w:type="spellEnd"/>
-      <w:r>
-        <w:t xml:space="preserve"> der </w:t>
-      </w:r>
-      <w:proofErr w:type="spellStart"/>
-      <w:r>
-        <w:t>Figures</w:t>
-      </w:r>
-      <w:proofErr w:type="spellEnd"/>
-      <w:r>
-        <w:t>!</w:t>
+      <w:r>
+        <w:t>‘. Ändert ALS EINZIGE FUNKTION die Position im Struct der Figures!</w:t>
       </w:r>
     </w:p>
     <w:p>
@@ -805,13 +435,8 @@
           <w:szCs w:val="17"/>
         </w:rPr>
       </w:pPr>
-      <w:proofErr w:type="spellStart"/>
-      <w:r>
-        <w:t>main</w:t>
-      </w:r>
-      <w:proofErr w:type="spellEnd"/>
-      <w:r>
-        <w:t>()</w:t>
+      <w:r>
+        <w:t>main()</w:t>
       </w:r>
     </w:p>
     <w:p>
@@ -824,28 +449,12 @@
         <w:pStyle w:val="berschrift3"/>
       </w:pPr>
       <w:r>
-        <w:t>spiel(*</w:t>
-      </w:r>
-      <w:proofErr w:type="spellStart"/>
-      <w:r>
-        <w:t>map</w:t>
-      </w:r>
-      <w:proofErr w:type="spellEnd"/>
-      <w:r>
-        <w:t>)</w:t>
-      </w:r>
-    </w:p>
-    <w:p>
-      <w:r>
-        <w:t xml:space="preserve">Erhält die </w:t>
-      </w:r>
-      <w:proofErr w:type="spellStart"/>
-      <w:r>
-        <w:t>Map</w:t>
-      </w:r>
-      <w:proofErr w:type="spellEnd"/>
-      <w:r>
-        <w:t xml:space="preserve"> als Argument, </w:t>
+        <w:t>spiel(*map)</w:t>
+      </w:r>
+    </w:p>
+    <w:p>
+      <w:r>
+        <w:t xml:space="preserve">Erhält die Map als Argument, </w:t>
       </w:r>
       <w:r>
         <w:t>steuert das gesamte Spiel in einer Schlaufe</w:t>
@@ -856,15 +465,7 @@
         <w:pStyle w:val="berschrift3"/>
       </w:pPr>
       <w:r>
-        <w:t>Laser(</w:t>
-      </w:r>
-      <w:proofErr w:type="spellStart"/>
-      <w:r>
-        <w:t>pos</w:t>
-      </w:r>
-      <w:proofErr w:type="spellEnd"/>
-      <w:r>
-        <w:t>, dir)</w:t>
+        <w:t>Laser(pos, dir)</w:t>
       </w:r>
     </w:p>
     <w:p>
@@ -928,34 +529,13 @@
       </w:r>
     </w:p>
     <w:p>
-      <w:proofErr w:type="spellStart"/>
-      <w:r>
-        <w:t>Jascha</w:t>
-      </w:r>
-      <w:proofErr w:type="spellEnd"/>
-      <w:r>
-        <w:t xml:space="preserve">: </w:t>
-      </w:r>
-      <w:proofErr w:type="spellStart"/>
-      <w:r>
-        <w:t>Helpertools</w:t>
-      </w:r>
-      <w:proofErr w:type="spellEnd"/>
-      <w:r>
-        <w:t>/Doku</w:t>
-      </w:r>
-    </w:p>
-    <w:p>
-      <w:r>
-        <w:t xml:space="preserve">Marcel: </w:t>
-      </w:r>
-      <w:proofErr w:type="spellStart"/>
-      <w:r>
-        <w:t>main</w:t>
-      </w:r>
-      <w:proofErr w:type="spellEnd"/>
-      <w:r>
-        <w:t>, spiel</w:t>
+      <w:r>
+        <w:t>Jascha: Helpertools/Doku</w:t>
+      </w:r>
+    </w:p>
+    <w:p>
+      <w:r>
+        <w:t>Marcel: main, spiel</w:t>
       </w:r>
     </w:p>
     <w:p>

</xml_diff>

<commit_message>
changed x,y to struct pos, changed laser() return values
</commit_message>
<xml_diff>
--- a/docs/Module.docx
+++ b/docs/Module.docx
@@ -22,54 +22,39 @@
       </w:r>
     </w:p>
     <w:p>
+      <w:r>
+        <w:t>(</w:t>
+      </w:r>
+      <w:r>
+        <w:rPr>
+          <w:i/>
+        </w:rPr>
+        <w:t>pos</w:t>
+      </w:r>
+      <w:r>
+        <w:t xml:space="preserve"> ist ein struct beschrieben in LaserChess.h, welches x und y koordinate enthält)</w:t>
+      </w:r>
+    </w:p>
+    <w:p>
       <w:pPr>
         <w:pStyle w:val="berschrift3"/>
-        <w:rPr>
-          <w:lang w:val="fr-CH"/>
-        </w:rPr>
-      </w:pPr>
-      <w:proofErr w:type="spellStart"/>
-      <w:r>
-        <w:rPr>
-          <w:lang w:val="fr-CH"/>
-        </w:rPr>
+      </w:pPr>
+      <w:r>
         <w:t>pixel_to_map</w:t>
       </w:r>
-      <w:proofErr w:type="spellEnd"/>
-      <w:r>
-        <w:rPr>
-          <w:lang w:val="fr-CH"/>
-        </w:rPr>
-        <w:t>(x, y)</w:t>
-      </w:r>
-    </w:p>
-    <w:p>
-      <w:r>
-        <w:t xml:space="preserve">Erhält </w:t>
-      </w:r>
-      <w:proofErr w:type="spellStart"/>
-      <w:r>
-        <w:t>pixel-koorinaten</w:t>
-      </w:r>
-      <w:proofErr w:type="spellEnd"/>
-      <w:r>
-        <w:t xml:space="preserve">, gibt </w:t>
-      </w:r>
-      <w:proofErr w:type="spellStart"/>
-      <w:r>
-        <w:t>map-position</w:t>
-      </w:r>
-      <w:proofErr w:type="spellEnd"/>
-      <w:r>
-        <w:t xml:space="preserve"> zurück (es wird einfach auf das </w:t>
-      </w:r>
-      <w:proofErr w:type="spellStart"/>
-      <w:r>
-        <w:t>feld</w:t>
-      </w:r>
-      <w:proofErr w:type="spellEnd"/>
-      <w:r>
-        <w:t xml:space="preserve"> darunter </w:t>
+      <w:r>
+        <w:t>(</w:t>
+      </w:r>
+      <w:r>
+        <w:t>pos</w:t>
+      </w:r>
+      <w:r>
+        <w:t>)</w:t>
+      </w:r>
+    </w:p>
+    <w:p>
+      <w:r>
+        <w:t xml:space="preserve">Erhält pixel-koorinaten, gibt map-position zurück (es wird einfach auf das feld darunter </w:t>
       </w:r>
       <w:r>
         <w:t>‚</w:t>
@@ -88,151 +73,345 @@
       <w:pPr>
         <w:pStyle w:val="berschrift3"/>
         <w:rPr>
-          <w:lang w:val="fr-CH"/>
-        </w:rPr>
-      </w:pPr>
-      <w:proofErr w:type="spellStart"/>
-      <w:r>
-        <w:rPr>
-          <w:lang w:val="fr-CH"/>
+          <w:lang w:val="en-US"/>
+        </w:rPr>
+      </w:pPr>
+      <w:r>
+        <w:rPr>
+          <w:lang w:val="en-US"/>
         </w:rPr>
         <w:t>m</w:t>
       </w:r>
       <w:r>
         <w:rPr>
-          <w:lang w:val="fr-CH"/>
+          <w:lang w:val="en-US"/>
         </w:rPr>
         <w:t>ap_to_</w:t>
       </w:r>
       <w:r>
         <w:rPr>
-          <w:lang w:val="fr-CH"/>
+          <w:lang w:val="en-US"/>
         </w:rPr>
         <w:t>pixel</w:t>
       </w:r>
-      <w:proofErr w:type="spellEnd"/>
-      <w:r>
-        <w:rPr>
-          <w:lang w:val="fr-CH"/>
-        </w:rPr>
-        <w:t>(x, y)</w:t>
-      </w:r>
-    </w:p>
-    <w:p>
-      <w:r>
-        <w:t xml:space="preserve">Erhält </w:t>
-      </w:r>
-      <w:proofErr w:type="spellStart"/>
-      <w:r>
-        <w:t>map-koorinaten</w:t>
-      </w:r>
-      <w:proofErr w:type="spellEnd"/>
-      <w:r>
-        <w:t xml:space="preserve">, gibt obere linke </w:t>
-      </w:r>
-      <w:proofErr w:type="spellStart"/>
-      <w:r>
-        <w:t>koordinate</w:t>
-      </w:r>
-      <w:proofErr w:type="spellEnd"/>
-      <w:r>
-        <w:t xml:space="preserve"> in </w:t>
-      </w:r>
-      <w:proofErr w:type="spellStart"/>
-      <w:r>
-        <w:t>windowskoorinaten</w:t>
-      </w:r>
-      <w:proofErr w:type="spellEnd"/>
-      <w:r>
-        <w:t xml:space="preserve"> zurück</w:t>
+      <w:r>
+        <w:rPr>
+          <w:lang w:val="en-US"/>
+        </w:rPr>
+        <w:t>(</w:t>
+      </w:r>
+      <w:r>
+        <w:t>pos</w:t>
+      </w:r>
+      <w:r>
+        <w:rPr>
+          <w:lang w:val="en-US"/>
+        </w:rPr>
+        <w:t>)</w:t>
+      </w:r>
+    </w:p>
+    <w:p>
+      <w:r>
+        <w:t>Erhält map-koorinaten, gibt obere linke koordinate in windowskoorinaten zurück</w:t>
       </w:r>
     </w:p>
     <w:p>
       <w:pPr>
         <w:pStyle w:val="berschrift3"/>
         <w:rPr>
-          <w:lang w:val="fr-CH"/>
-        </w:rPr>
-      </w:pPr>
-      <w:proofErr w:type="spellStart"/>
-      <w:r>
-        <w:rPr>
-          <w:lang w:val="fr-CH"/>
+          <w:lang w:val="en-US"/>
+        </w:rPr>
+      </w:pPr>
+      <w:r>
+        <w:rPr>
+          <w:lang w:val="en-US"/>
         </w:rPr>
         <w:t>d</w:t>
       </w:r>
       <w:r>
         <w:rPr>
-          <w:lang w:val="fr-CH"/>
+          <w:lang w:val="en-US"/>
         </w:rPr>
         <w:t>raw_laser</w:t>
       </w:r>
-      <w:proofErr w:type="spellEnd"/>
-      <w:r>
-        <w:rPr>
-          <w:lang w:val="fr-CH"/>
-        </w:rPr>
-        <w:t xml:space="preserve">(x, y, </w:t>
-      </w:r>
-      <w:proofErr w:type="spellStart"/>
-      <w:r>
-        <w:rPr>
-          <w:lang w:val="fr-CH"/>
-        </w:rPr>
-        <w:t>dir</w:t>
-      </w:r>
-      <w:proofErr w:type="spellEnd"/>
-      <w:r>
-        <w:rPr>
-          <w:lang w:val="fr-CH"/>
+      <w:r>
+        <w:rPr>
+          <w:lang w:val="en-US"/>
+        </w:rPr>
+        <w:t>(</w:t>
+      </w:r>
+      <w:r>
+        <w:t>pos</w:t>
+      </w:r>
+      <w:r>
+        <w:rPr>
+          <w:lang w:val="en-US"/>
+        </w:rPr>
+        <w:t>, dir)</w:t>
+      </w:r>
+    </w:p>
+    <w:p>
+      <w:r>
+        <w:t xml:space="preserve">Zeichnet eine linie in map-position x, y. </w:t>
+      </w:r>
+      <w:r>
+        <w:t>und zwar von der richtung dir aus zum gegenüberliegenden rand des feldes.</w:t>
+      </w:r>
+    </w:p>
+    <w:p>
+      <w:pPr>
+        <w:pStyle w:val="berschrift3"/>
+        <w:rPr>
+          <w:lang w:val="en-US"/>
+        </w:rPr>
+      </w:pPr>
+      <w:r>
+        <w:rPr>
+          <w:lang w:val="en-US"/>
+        </w:rPr>
+        <w:t>d</w:t>
+      </w:r>
+      <w:r>
+        <w:rPr>
+          <w:lang w:val="en-US"/>
+        </w:rPr>
+        <w:t>raw_angle</w:t>
+      </w:r>
+      <w:r>
+        <w:rPr>
+          <w:lang w:val="en-US"/>
+        </w:rPr>
+        <w:t>d_laser</w:t>
+      </w:r>
+      <w:r>
+        <w:rPr>
+          <w:lang w:val="en-US"/>
+        </w:rPr>
+        <w:t>(</w:t>
+      </w:r>
+      <w:r>
+        <w:rPr>
+          <w:lang w:val="en-US"/>
+        </w:rPr>
+        <w:t>pos</w:t>
+      </w:r>
+      <w:r>
+        <w:rPr>
+          <w:lang w:val="en-US"/>
+        </w:rPr>
+        <w:t xml:space="preserve">, </w:t>
+      </w:r>
+      <w:r>
+        <w:rPr>
+          <w:lang w:val="en-US"/>
+        </w:rPr>
+        <w:t xml:space="preserve">dir, </w:t>
+      </w:r>
+      <w:r>
+        <w:rPr>
+          <w:lang w:val="en-US"/>
+        </w:rPr>
+        <w:t>angle)</w:t>
+      </w:r>
+    </w:p>
+    <w:p>
+      <w:r>
+        <w:t xml:space="preserve">Zeichnet einen 90° Winkel in map-position x, y. </w:t>
+      </w:r>
+      <w:r>
+        <w:t>und zwar von der richtung dir aus, mit winkel angle auf eine der beiden nebenseiten.</w:t>
+      </w:r>
+      <w:r>
+        <w:t xml:space="preserve"> -&gt; angle = -1 entspricht CW / rechts. Angle = +1 entspricht CCW / links.</w:t>
+      </w:r>
+    </w:p>
+    <w:p>
+      <w:pPr>
+        <w:pStyle w:val="berschrift3"/>
+      </w:pPr>
+      <w:r>
+        <w:t>d</w:t>
+      </w:r>
+      <w:r>
+        <w:t>raw_</w:t>
+      </w:r>
+      <w:r>
+        <w:t>figure(*</w:t>
+      </w:r>
+      <w:r>
+        <w:t>figure)</w:t>
+      </w:r>
+    </w:p>
+    <w:p>
+      <w:r>
+        <w:t>Zeichnet a</w:t>
+      </w:r>
+      <w:r>
+        <w:t>n der Position x y die Figur *figure</w:t>
+      </w:r>
+    </w:p>
+    <w:p>
+      <w:pPr>
+        <w:pStyle w:val="berschrift3"/>
+      </w:pPr>
+      <w:r>
+        <w:t>draw_</w:t>
+      </w:r>
+      <w:r>
+        <w:t>mirror_destroyed(*figure)</w:t>
+      </w:r>
+    </w:p>
+    <w:p>
+      <w:r>
+        <w:t>Zeichnet eine Zerstörung eines Spiegels (wie auch immer</w:t>
+      </w:r>
+      <w:r>
+        <w:t>, anfangs nur schwarzes feld</w:t>
+      </w:r>
+      <w:r>
+        <w:t>).</w:t>
+      </w:r>
+    </w:p>
+    <w:p>
+      <w:pPr>
+        <w:pStyle w:val="berschrift3"/>
+      </w:pPr>
+      <w:r>
+        <w:t>d</w:t>
+      </w:r>
+      <w:r>
+        <w:t>raw_playground()</w:t>
+      </w:r>
+    </w:p>
+    <w:p>
+      <w:r>
+        <w:t>Zeichnet einen schwarzen Bildschirm und die Gitterlinien darauf</w:t>
+      </w:r>
+    </w:p>
+    <w:p>
+      <w:pPr>
+        <w:pStyle w:val="berschrift3"/>
+        <w:rPr>
+          <w:lang w:val="en-US"/>
+        </w:rPr>
+      </w:pPr>
+      <w:r>
+        <w:rPr>
+          <w:lang w:val="en-US"/>
+        </w:rPr>
+        <w:t>draw_empty_field(</w:t>
+      </w:r>
+      <w:r>
+        <w:t>pos</w:t>
+      </w:r>
+      <w:r>
+        <w:rPr>
+          <w:lang w:val="en-US"/>
         </w:rPr>
         <w:t>)</w:t>
       </w:r>
     </w:p>
     <w:p>
       <w:r>
-        <w:t xml:space="preserve">Zeichnet eine </w:t>
-      </w:r>
-      <w:proofErr w:type="spellStart"/>
-      <w:r>
-        <w:t>linie</w:t>
-      </w:r>
-      <w:proofErr w:type="spellEnd"/>
-      <w:r>
-        <w:t xml:space="preserve"> in </w:t>
-      </w:r>
-      <w:proofErr w:type="spellStart"/>
-      <w:r>
-        <w:t>map-position</w:t>
-      </w:r>
-      <w:proofErr w:type="spellEnd"/>
-      <w:r>
-        <w:t xml:space="preserve"> x, y. </w:t>
-      </w:r>
-      <w:r>
-        <w:t xml:space="preserve">und zwar von der </w:t>
-      </w:r>
-      <w:proofErr w:type="spellStart"/>
-      <w:r>
-        <w:t>richtung</w:t>
-      </w:r>
-      <w:proofErr w:type="spellEnd"/>
-      <w:r>
-        <w:t xml:space="preserve"> dir aus zum gegenüberliegenden </w:t>
-      </w:r>
-      <w:proofErr w:type="spellStart"/>
-      <w:r>
-        <w:t>rand</w:t>
-      </w:r>
-      <w:proofErr w:type="spellEnd"/>
-      <w:r>
-        <w:t xml:space="preserve"> des </w:t>
-      </w:r>
-      <w:proofErr w:type="spellStart"/>
-      <w:r>
-        <w:t>feldes</w:t>
-      </w:r>
-      <w:proofErr w:type="spellEnd"/>
+        <w:t>Zeichnet an x, y ein schwarzes Feld</w:t>
+      </w:r>
+    </w:p>
+    <w:p>
+      <w:pPr>
+        <w:pStyle w:val="berschrift3"/>
+        <w:rPr>
+          <w:lang w:val="en-US"/>
+        </w:rPr>
+      </w:pPr>
+      <w:r>
+        <w:rPr>
+          <w:lang w:val="en-US"/>
+        </w:rPr>
+        <w:t>draw_focus(</w:t>
+      </w:r>
+      <w:r>
+        <w:t>pos</w:t>
+      </w:r>
+      <w:r>
+        <w:rPr>
+          <w:lang w:val="en-US"/>
+        </w:rPr>
+        <w:t>)</w:t>
+      </w:r>
+    </w:p>
+    <w:p>
+      <w:pPr>
+        <w:pStyle w:val="berschrift3"/>
+        <w:rPr>
+          <w:lang w:val="en-US"/>
+        </w:rPr>
+      </w:pPr>
+      <w:r>
+        <w:rPr>
+          <w:lang w:val="en-US"/>
+        </w:rPr>
+        <w:t>i</w:t>
+      </w:r>
+      <w:r>
+        <w:rPr>
+          <w:lang w:val="en-US"/>
+        </w:rPr>
+        <w:t>nit_map(int nr</w:t>
+      </w:r>
+      <w:r>
+        <w:rPr>
+          <w:lang w:val="en-US"/>
+        </w:rPr>
+        <w:t>, struct *figure[], struct *figure[][]</w:t>
+      </w:r>
+      <w:r>
+        <w:rPr>
+          <w:lang w:val="en-US"/>
+        </w:rPr>
+        <w:t>)</w:t>
+      </w:r>
+    </w:p>
+    <w:p>
+      <w:pPr>
+        <w:pStyle w:val="berschrift2"/>
+        <w:rPr>
+          <w:lang w:val="en-US"/>
+        </w:rPr>
+      </w:pPr>
+      <w:r>
+        <w:rPr>
+          <w:lang w:val="en-US"/>
+        </w:rPr>
+        <w:t>LOGIK / HELPER TOOLS</w:t>
+      </w:r>
+    </w:p>
+    <w:p>
+      <w:pPr>
+        <w:pStyle w:val="berschrift3"/>
+        <w:rPr>
+          <w:lang w:val="en-US"/>
+        </w:rPr>
+      </w:pPr>
+      <w:r>
+        <w:rPr>
+          <w:lang w:val="en-US"/>
+        </w:rPr>
+        <w:t>is_inside_map(</w:t>
+      </w:r>
+      <w:r>
+        <w:t>pos</w:t>
+      </w:r>
+      <w:r>
+        <w:rPr>
+          <w:lang w:val="en-US"/>
+        </w:rPr>
+        <w:t>)</w:t>
+      </w:r>
+    </w:p>
+    <w:p>
+      <w:r>
+        <w:t>Gibt 0 zurück wenn ausserhalb der map, 1 wenn innerhalb der map</w:t>
+      </w:r>
       <w:r>
         <w:t>.</w:t>
       </w:r>
@@ -240,588 +419,82 @@
     <w:p>
       <w:pPr>
         <w:pStyle w:val="berschrift3"/>
-        <w:rPr>
-          <w:lang w:val="fr-CH"/>
-        </w:rPr>
-      </w:pPr>
-      <w:proofErr w:type="spellStart"/>
-      <w:r>
-        <w:rPr>
-          <w:lang w:val="fr-CH"/>
-        </w:rPr>
-        <w:t>d</w:t>
-      </w:r>
-      <w:r>
-        <w:rPr>
-          <w:lang w:val="fr-CH"/>
-        </w:rPr>
-        <w:t>raw_angle</w:t>
-      </w:r>
-      <w:r>
-        <w:rPr>
-          <w:lang w:val="fr-CH"/>
-        </w:rPr>
-        <w:t>d_laser</w:t>
-      </w:r>
-      <w:proofErr w:type="spellEnd"/>
-      <w:r>
-        <w:rPr>
-          <w:lang w:val="fr-CH"/>
-        </w:rPr>
-        <w:t xml:space="preserve">(x, y, </w:t>
-      </w:r>
-      <w:proofErr w:type="spellStart"/>
-      <w:r>
-        <w:rPr>
-          <w:lang w:val="fr-CH"/>
-        </w:rPr>
-        <w:t>dir</w:t>
-      </w:r>
-      <w:proofErr w:type="spellEnd"/>
-      <w:r>
-        <w:rPr>
-          <w:lang w:val="fr-CH"/>
-        </w:rPr>
-        <w:t xml:space="preserve">, </w:t>
-      </w:r>
-      <w:r>
-        <w:rPr>
-          <w:lang w:val="fr-CH"/>
-        </w:rPr>
-        <w:t>angle)</w:t>
-      </w:r>
-    </w:p>
-    <w:p>
-      <w:r>
-        <w:t xml:space="preserve">Zeichnet einen 90° Winkel in </w:t>
-      </w:r>
-      <w:proofErr w:type="spellStart"/>
-      <w:r>
-        <w:t>map-position</w:t>
-      </w:r>
-      <w:proofErr w:type="spellEnd"/>
-      <w:r>
-        <w:t xml:space="preserve"> x, y. </w:t>
-      </w:r>
-      <w:r>
-        <w:t xml:space="preserve">und zwar von der </w:t>
-      </w:r>
-      <w:proofErr w:type="spellStart"/>
-      <w:r>
-        <w:t>richtung</w:t>
-      </w:r>
-      <w:proofErr w:type="spellEnd"/>
-      <w:r>
-        <w:t xml:space="preserve"> dir aus, mit winkel angle auf eine der beiden </w:t>
-      </w:r>
-      <w:proofErr w:type="spellStart"/>
-      <w:r>
-        <w:t>nebenseiten</w:t>
-      </w:r>
-      <w:proofErr w:type="spellEnd"/>
-      <w:r>
-        <w:t>.</w:t>
+      </w:pPr>
+      <w:r>
+        <w:t>is_figure(</w:t>
+      </w:r>
+      <w:r>
+        <w:t>pos</w:t>
+      </w:r>
+      <w:r>
+        <w:t>)</w:t>
+      </w:r>
+    </w:p>
+    <w:p>
+      <w:r>
+        <w:t>Gibt 0 zurück, wenn dort an x, y ein NULL-Pointer ist. Sonst 1.</w:t>
       </w:r>
     </w:p>
     <w:p>
       <w:pPr>
         <w:pStyle w:val="berschrift3"/>
-        <w:rPr>
-          <w:lang w:val="fr-CH"/>
-        </w:rPr>
-      </w:pPr>
-      <w:proofErr w:type="spellStart"/>
-      <w:r>
-        <w:rPr>
-          <w:lang w:val="fr-CH"/>
-        </w:rPr>
-        <w:t>d</w:t>
-      </w:r>
-      <w:r>
-        <w:rPr>
-          <w:lang w:val="fr-CH"/>
-        </w:rPr>
-        <w:t>raw</w:t>
-      </w:r>
-      <w:r>
-        <w:rPr>
-          <w:lang w:val="fr-CH"/>
-        </w:rPr>
-        <w:t>_</w:t>
-      </w:r>
-      <w:proofErr w:type="gramStart"/>
-      <w:r>
-        <w:rPr>
-          <w:lang w:val="fr-CH"/>
-        </w:rPr>
+      </w:pPr>
+      <w:r>
+        <w:t>NORM</w:t>
+      </w:r>
+      <w:r>
+        <w:t>(int dir)</w:t>
+      </w:r>
+      <w:r>
+        <w:t xml:space="preserve">   </w:t>
+      </w:r>
+      <w:r>
+        <w:rPr>
+          <w:i/>
+        </w:rPr>
+        <w:t>(Makro)</w:t>
+      </w:r>
+    </w:p>
+    <w:p>
+      <w:r>
+        <w:t>Normiert die R</w:t>
+      </w:r>
+      <w:r>
+        <w:t>ichtung dir in 0 – 3 (wenn grösser als 4: %=4, wenn kleiner als 0, +=4)</w:t>
+      </w:r>
+    </w:p>
+    <w:p>
+      <w:pPr>
+        <w:pStyle w:val="berschrift3"/>
+      </w:pPr>
+      <w:r>
+        <w:t xml:space="preserve">move_figure(*figure, </w:t>
+      </w:r>
+      <w:r>
+        <w:t>pos</w:t>
+      </w:r>
+      <w:r>
+        <w:t>)</w:t>
+      </w:r>
+    </w:p>
+    <w:p>
+      <w:r>
+        <w:t xml:space="preserve">Zeichnet am alten ort ein schwarzes feld, am neuen ort </w:t>
+      </w:r>
+      <w:r>
+        <w:t>die F</w:t>
+      </w:r>
+      <w:r>
+        <w:t xml:space="preserve">igur </w:t>
+      </w:r>
+      <w:r>
+        <w:t>‚</w:t>
+      </w:r>
+      <w:r>
         <w:t>figure</w:t>
       </w:r>
-      <w:proofErr w:type="spellEnd"/>
-      <w:r>
-        <w:rPr>
-          <w:lang w:val="fr-CH"/>
-        </w:rPr>
-        <w:t>(</w:t>
-      </w:r>
-      <w:proofErr w:type="gramEnd"/>
-      <w:r>
-        <w:rPr>
-          <w:lang w:val="fr-CH"/>
-        </w:rPr>
-        <w:t>*</w:t>
-      </w:r>
-      <w:r>
-        <w:rPr>
-          <w:lang w:val="fr-CH"/>
-        </w:rPr>
-        <w:t>figure)</w:t>
-      </w:r>
-    </w:p>
-    <w:p>
-      <w:r>
-        <w:t>Zeichnet a</w:t>
-      </w:r>
-      <w:r>
-        <w:t>n der Position x y die Figur *</w:t>
-      </w:r>
-      <w:proofErr w:type="spellStart"/>
-      <w:r>
-        <w:t>figure</w:t>
-      </w:r>
-      <w:proofErr w:type="spellEnd"/>
-    </w:p>
-    <w:p>
-      <w:pPr>
-        <w:pStyle w:val="berschrift3"/>
-      </w:pPr>
-      <w:proofErr w:type="spellStart"/>
-      <w:r>
-        <w:t>draw_</w:t>
-      </w:r>
-      <w:r>
-        <w:t>mirror_destroyed</w:t>
-      </w:r>
-      <w:proofErr w:type="spellEnd"/>
-      <w:r>
-        <w:t>(*</w:t>
-      </w:r>
-      <w:proofErr w:type="spellStart"/>
-      <w:r>
-        <w:t>figure</w:t>
-      </w:r>
-      <w:proofErr w:type="spellEnd"/>
-      <w:r>
-        <w:t>)</w:t>
-      </w:r>
-    </w:p>
-    <w:p>
-      <w:r>
-        <w:t>Zeichnet eine Zerstörung eines Spiegels (wie auch immer</w:t>
-      </w:r>
-      <w:r>
-        <w:t xml:space="preserve">, anfangs nur schwarzes </w:t>
-      </w:r>
-      <w:proofErr w:type="spellStart"/>
-      <w:r>
-        <w:t>feld</w:t>
-      </w:r>
-      <w:proofErr w:type="spellEnd"/>
-      <w:r>
-        <w:t>).</w:t>
-      </w:r>
-    </w:p>
-    <w:p>
-      <w:pPr>
-        <w:pStyle w:val="berschrift3"/>
-      </w:pPr>
-      <w:proofErr w:type="spellStart"/>
-      <w:r>
-        <w:t>d</w:t>
-      </w:r>
-      <w:r>
-        <w:t>raw_playground</w:t>
-      </w:r>
-      <w:proofErr w:type="spellEnd"/>
-      <w:r>
-        <w:t>()</w:t>
-      </w:r>
-    </w:p>
-    <w:p>
-      <w:r>
-        <w:t>Zeichnet einen schwarzen Bildschirm und die Gitterlinien darauf</w:t>
-      </w:r>
-    </w:p>
-    <w:p>
-      <w:pPr>
-        <w:pStyle w:val="berschrift3"/>
-        <w:rPr>
-          <w:lang w:val="fr-CH"/>
-        </w:rPr>
-      </w:pPr>
-      <w:proofErr w:type="spellStart"/>
-      <w:r>
-        <w:rPr>
-          <w:lang w:val="fr-CH"/>
-        </w:rPr>
-        <w:t>draw_empty_field</w:t>
-      </w:r>
-      <w:proofErr w:type="spellEnd"/>
-      <w:r>
-        <w:rPr>
-          <w:lang w:val="fr-CH"/>
-        </w:rPr>
-        <w:t>(</w:t>
-      </w:r>
-      <w:proofErr w:type="spellStart"/>
-      <w:r>
-        <w:rPr>
-          <w:lang w:val="fr-CH"/>
-        </w:rPr>
-        <w:t>x</w:t>
-      </w:r>
-      <w:proofErr w:type="gramStart"/>
-      <w:r>
-        <w:rPr>
-          <w:lang w:val="fr-CH"/>
-        </w:rPr>
-        <w:t>,y</w:t>
-      </w:r>
-      <w:proofErr w:type="spellEnd"/>
-      <w:proofErr w:type="gramEnd"/>
-      <w:r>
-        <w:rPr>
-          <w:lang w:val="fr-CH"/>
-        </w:rPr>
-        <w:t>)</w:t>
-      </w:r>
-    </w:p>
-    <w:p>
-      <w:r>
-        <w:t>Zeichnet an x, y ein schwarzes Feld</w:t>
-      </w:r>
-    </w:p>
-    <w:p>
-      <w:pPr>
-        <w:pStyle w:val="berschrift3"/>
-      </w:pPr>
-      <w:proofErr w:type="spellStart"/>
-      <w:r>
-        <w:t>draw_focus</w:t>
-      </w:r>
-      <w:proofErr w:type="spellEnd"/>
-      <w:r>
-        <w:t>(x, y)</w:t>
-      </w:r>
-    </w:p>
-    <w:p>
-      <w:pPr>
-        <w:pStyle w:val="berschrift3"/>
-        <w:rPr>
-          <w:lang w:val="fr-CH"/>
-        </w:rPr>
-      </w:pPr>
-      <w:proofErr w:type="spellStart"/>
-      <w:r>
-        <w:rPr>
-          <w:lang w:val="fr-CH"/>
-        </w:rPr>
-        <w:t>i</w:t>
-      </w:r>
-      <w:r>
-        <w:rPr>
-          <w:lang w:val="fr-CH"/>
-        </w:rPr>
-        <w:t>nit_</w:t>
-      </w:r>
-      <w:proofErr w:type="gramStart"/>
-      <w:r>
-        <w:rPr>
-          <w:lang w:val="fr-CH"/>
-        </w:rPr>
-        <w:t>map</w:t>
-      </w:r>
-      <w:proofErr w:type="spellEnd"/>
-      <w:r>
-        <w:rPr>
-          <w:lang w:val="fr-CH"/>
-        </w:rPr>
-        <w:t>(</w:t>
-      </w:r>
-      <w:proofErr w:type="spellStart"/>
-      <w:proofErr w:type="gramEnd"/>
-      <w:r>
-        <w:rPr>
-          <w:lang w:val="fr-CH"/>
-        </w:rPr>
-        <w:t>int</w:t>
-      </w:r>
-      <w:proofErr w:type="spellEnd"/>
-      <w:r>
-        <w:rPr>
-          <w:lang w:val="fr-CH"/>
-        </w:rPr>
-        <w:t xml:space="preserve"> nr</w:t>
-      </w:r>
-      <w:r>
-        <w:rPr>
-          <w:lang w:val="fr-CH"/>
-        </w:rPr>
-        <w:t xml:space="preserve">, </w:t>
-      </w:r>
-      <w:proofErr w:type="spellStart"/>
-      <w:r>
-        <w:rPr>
-          <w:lang w:val="fr-CH"/>
-        </w:rPr>
-        <w:t>struct</w:t>
-      </w:r>
-      <w:proofErr w:type="spellEnd"/>
-      <w:r>
-        <w:rPr>
-          <w:lang w:val="fr-CH"/>
-        </w:rPr>
-        <w:t xml:space="preserve"> *figure[], </w:t>
-      </w:r>
-      <w:proofErr w:type="spellStart"/>
-      <w:r>
-        <w:rPr>
-          <w:lang w:val="fr-CH"/>
-        </w:rPr>
-        <w:t>struct</w:t>
-      </w:r>
-      <w:proofErr w:type="spellEnd"/>
-      <w:r>
-        <w:rPr>
-          <w:lang w:val="fr-CH"/>
-        </w:rPr>
-        <w:t xml:space="preserve"> *figure[][]</w:t>
-      </w:r>
-      <w:r>
-        <w:rPr>
-          <w:lang w:val="fr-CH"/>
-        </w:rPr>
-        <w:t>)</w:t>
-      </w:r>
-    </w:p>
-    <w:p>
-      <w:pPr>
-        <w:pStyle w:val="berschrift2"/>
-        <w:rPr>
-          <w:lang w:val="fr-CH"/>
-        </w:rPr>
-      </w:pPr>
-      <w:r>
-        <w:rPr>
-          <w:lang w:val="fr-CH"/>
-        </w:rPr>
-        <w:t>LOGIK / HELPER TOOLS</w:t>
-      </w:r>
-    </w:p>
-    <w:p>
-      <w:pPr>
-        <w:pStyle w:val="berschrift3"/>
-        <w:rPr>
-          <w:lang w:val="fr-CH"/>
-        </w:rPr>
-      </w:pPr>
-      <w:proofErr w:type="spellStart"/>
-      <w:r>
-        <w:rPr>
-          <w:lang w:val="fr-CH"/>
-        </w:rPr>
-        <w:t>is_inside_map</w:t>
-      </w:r>
-      <w:proofErr w:type="spellEnd"/>
-      <w:r>
-        <w:rPr>
-          <w:lang w:val="fr-CH"/>
-        </w:rPr>
-        <w:t>(x, y)</w:t>
-      </w:r>
-    </w:p>
-    <w:p>
-      <w:r>
-        <w:t xml:space="preserve">Gibt 0 zurück wenn ausserhalb der </w:t>
-      </w:r>
-      <w:proofErr w:type="spellStart"/>
-      <w:r>
-        <w:t>map</w:t>
-      </w:r>
-      <w:proofErr w:type="spellEnd"/>
-      <w:r>
-        <w:t xml:space="preserve">, 1 wenn innerhalb der </w:t>
-      </w:r>
-      <w:proofErr w:type="spellStart"/>
-      <w:r>
-        <w:t>map</w:t>
-      </w:r>
-      <w:proofErr w:type="spellEnd"/>
-      <w:r>
-        <w:t>.</w:t>
-      </w:r>
-    </w:p>
-    <w:p>
-      <w:pPr>
-        <w:pStyle w:val="berschrift3"/>
-      </w:pPr>
-      <w:proofErr w:type="spellStart"/>
-      <w:r>
-        <w:t>is_figure</w:t>
-      </w:r>
-      <w:proofErr w:type="spellEnd"/>
-      <w:r>
-        <w:t>(x, y)</w:t>
-      </w:r>
-    </w:p>
-    <w:p>
-      <w:r>
-        <w:t>Gibt 0 zurück, wenn dort an x, y ein NULL-</w:t>
-      </w:r>
-      <w:proofErr w:type="spellStart"/>
-      <w:r>
-        <w:t>Pointer</w:t>
-      </w:r>
-      <w:proofErr w:type="spellEnd"/>
-      <w:r>
-        <w:t xml:space="preserve"> ist. Sonst 1.</w:t>
-      </w:r>
-    </w:p>
-    <w:p>
-      <w:pPr>
-        <w:pStyle w:val="berschrift3"/>
-      </w:pPr>
-      <w:proofErr w:type="spellStart"/>
-      <w:r>
-        <w:t>norm_direction</w:t>
-      </w:r>
-      <w:proofErr w:type="spellEnd"/>
-      <w:r>
-        <w:t>(</w:t>
-      </w:r>
-      <w:proofErr w:type="spellStart"/>
-      <w:r>
-        <w:t>int</w:t>
-      </w:r>
-      <w:proofErr w:type="spellEnd"/>
-      <w:r>
-        <w:t xml:space="preserve"> dir)</w:t>
-      </w:r>
-    </w:p>
-    <w:p>
-      <w:r>
-        <w:t xml:space="preserve">Normiert die </w:t>
-      </w:r>
-      <w:proofErr w:type="spellStart"/>
-      <w:r>
-        <w:t>richtung</w:t>
-      </w:r>
-      <w:proofErr w:type="spellEnd"/>
-      <w:r>
-        <w:t xml:space="preserve"> dir in 0 – 3 (wenn grösser als 4: %=4, wenn kleiner als 0, +=4)</w:t>
-      </w:r>
-    </w:p>
-    <w:p>
-      <w:pPr>
-        <w:pStyle w:val="berschrift3"/>
-        <w:rPr>
-          <w:lang w:val="fr-CH"/>
-        </w:rPr>
-      </w:pPr>
-      <w:proofErr w:type="spellStart"/>
-      <w:r>
-        <w:rPr>
-          <w:lang w:val="fr-CH"/>
-        </w:rPr>
-        <w:t>m</w:t>
-      </w:r>
-      <w:r>
-        <w:rPr>
-          <w:lang w:val="fr-CH"/>
-        </w:rPr>
-        <w:t>ove_</w:t>
-      </w:r>
-      <w:proofErr w:type="gramStart"/>
-      <w:r>
-        <w:rPr>
-          <w:lang w:val="fr-CH"/>
-        </w:rPr>
-        <w:t>figure</w:t>
-      </w:r>
-      <w:proofErr w:type="spellEnd"/>
-      <w:r>
-        <w:rPr>
-          <w:lang w:val="fr-CH"/>
-        </w:rPr>
-        <w:t>(</w:t>
-      </w:r>
-      <w:proofErr w:type="gramEnd"/>
-      <w:r>
-        <w:rPr>
-          <w:lang w:val="fr-CH"/>
-        </w:rPr>
-        <w:t>*figure, x, y)</w:t>
-      </w:r>
-    </w:p>
-    <w:p>
-      <w:r>
-        <w:t xml:space="preserve">Zeichnet am alten </w:t>
-      </w:r>
-      <w:proofErr w:type="spellStart"/>
-      <w:r>
-        <w:t>ort</w:t>
-      </w:r>
-      <w:proofErr w:type="spellEnd"/>
-      <w:r>
-        <w:t xml:space="preserve"> ein schwarzes </w:t>
-      </w:r>
-      <w:proofErr w:type="spellStart"/>
-      <w:r>
-        <w:t>feld</w:t>
-      </w:r>
-      <w:proofErr w:type="spellEnd"/>
-      <w:r>
-        <w:t xml:space="preserve">, am neuen </w:t>
-      </w:r>
-      <w:proofErr w:type="spellStart"/>
-      <w:r>
-        <w:t>ort</w:t>
-      </w:r>
-      <w:proofErr w:type="spellEnd"/>
-      <w:r>
-        <w:t xml:space="preserve"> </w:t>
-      </w:r>
-      <w:r>
-        <w:t>die F</w:t>
-      </w:r>
-      <w:r>
-        <w:t xml:space="preserve">igur </w:t>
-      </w:r>
-      <w:r>
-        <w:t>‚</w:t>
-      </w:r>
-      <w:proofErr w:type="spellStart"/>
-      <w:r>
-        <w:t>figure</w:t>
-      </w:r>
-      <w:proofErr w:type="spellEnd"/>
-      <w:r>
-        <w:t xml:space="preserve">‘. Ändert ALS EINZIGE FUNKTION die Position im </w:t>
-      </w:r>
-      <w:proofErr w:type="spellStart"/>
-      <w:r>
-        <w:t>Struct</w:t>
-      </w:r>
-      <w:proofErr w:type="spellEnd"/>
-      <w:r>
-        <w:t xml:space="preserve"> der </w:t>
-      </w:r>
-      <w:proofErr w:type="spellStart"/>
-      <w:r>
-        <w:t>Figures</w:t>
-      </w:r>
-      <w:proofErr w:type="spellEnd"/>
-      <w:r>
-        <w:t>!</w:t>
+      <w:r>
+        <w:t>‘. Ändert ALS EINZIGE FUNKTION die Position im Struct der Figures!</w:t>
       </w:r>
     </w:p>
     <w:p>
@@ -842,13 +515,8 @@
           <w:szCs w:val="17"/>
         </w:rPr>
       </w:pPr>
-      <w:proofErr w:type="spellStart"/>
-      <w:r>
-        <w:t>main</w:t>
-      </w:r>
-      <w:proofErr w:type="spellEnd"/>
-      <w:r>
-        <w:t>()</w:t>
+      <w:r>
+        <w:t>main()</w:t>
       </w:r>
     </w:p>
     <w:p>
@@ -861,28 +529,12 @@
         <w:pStyle w:val="berschrift3"/>
       </w:pPr>
       <w:r>
-        <w:t>spiel(*</w:t>
-      </w:r>
-      <w:proofErr w:type="spellStart"/>
-      <w:r>
-        <w:t>map</w:t>
-      </w:r>
-      <w:proofErr w:type="spellEnd"/>
-      <w:r>
-        <w:t>)</w:t>
-      </w:r>
-    </w:p>
-    <w:p>
-      <w:r>
-        <w:t xml:space="preserve">Erhält die </w:t>
-      </w:r>
-      <w:proofErr w:type="spellStart"/>
-      <w:r>
-        <w:t>Map</w:t>
-      </w:r>
-      <w:proofErr w:type="spellEnd"/>
-      <w:r>
-        <w:t xml:space="preserve"> als Argument, </w:t>
+        <w:t>spiel(*map)</w:t>
+      </w:r>
+    </w:p>
+    <w:p>
+      <w:r>
+        <w:t xml:space="preserve">Erhält die Map als Argument, </w:t>
       </w:r>
       <w:r>
         <w:t>steuert das gesamte Spiel in einer Schlaufe</w:t>
@@ -893,15 +545,7 @@
         <w:pStyle w:val="berschrift3"/>
       </w:pPr>
       <w:r>
-        <w:t>Laser(</w:t>
-      </w:r>
-      <w:proofErr w:type="spellStart"/>
-      <w:r>
-        <w:t>pos</w:t>
-      </w:r>
-      <w:proofErr w:type="spellEnd"/>
-      <w:r>
-        <w:t>, dir)</w:t>
+        <w:t>Laser(pos, dir)</w:t>
       </w:r>
     </w:p>
     <w:p>
@@ -923,7 +567,7 @@
         </w:numPr>
       </w:pPr>
       <w:r>
-        <w:t>-1 und -2: Spiegel von Spieler 1 oder 2 zerstört</w:t>
+        <w:t>1 und 2: Spiegel von Spieler 1 oder 2 zerstört</w:t>
       </w:r>
     </w:p>
     <w:p>
@@ -947,7 +591,16 @@
         </w:numPr>
       </w:pPr>
       <w:r>
-        <w:t>1 und 2: König von Spieler 1 oder 2 zerstört</w:t>
+        <w:t>-</w:t>
+      </w:r>
+      <w:r>
+        <w:t xml:space="preserve">1 und </w:t>
+      </w:r>
+      <w:r>
+        <w:t>-</w:t>
+      </w:r>
+      <w:r>
+        <w:t>2: König von Spieler 1 oder 2 zerstört</w:t>
       </w:r>
     </w:p>
     <w:p/>
@@ -965,34 +618,13 @@
       </w:r>
     </w:p>
     <w:p>
-      <w:proofErr w:type="spellStart"/>
-      <w:r>
-        <w:t>Jascha</w:t>
-      </w:r>
-      <w:proofErr w:type="spellEnd"/>
-      <w:r>
-        <w:t xml:space="preserve">: </w:t>
-      </w:r>
-      <w:proofErr w:type="spellStart"/>
-      <w:r>
-        <w:t>Helpertools</w:t>
-      </w:r>
-      <w:proofErr w:type="spellEnd"/>
-      <w:r>
-        <w:t>/Doku</w:t>
-      </w:r>
-    </w:p>
-    <w:p>
-      <w:r>
-        <w:t xml:space="preserve">Marcel: </w:t>
-      </w:r>
-      <w:proofErr w:type="spellStart"/>
-      <w:r>
-        <w:t>main</w:t>
-      </w:r>
-      <w:proofErr w:type="spellEnd"/>
-      <w:r>
-        <w:t>, spiel</w:t>
+      <w:r>
+        <w:t>Jascha: Helpertools/Doku</w:t>
+      </w:r>
+    </w:p>
+    <w:p>
+      <w:r>
+        <w:t>Marcel: main, spiel</w:t>
       </w:r>
     </w:p>
     <w:p>

</xml_diff>

<commit_message>
added new module draw_king_destroyed() into specs
</commit_message>
<xml_diff>
--- a/docs/Module.docx
+++ b/docs/Module.docx
@@ -271,6 +271,22 @@
       <w:r>
         <w:t>).</w:t>
       </w:r>
+      <w:r>
+        <w:t xml:space="preserve"> </w:t>
+      </w:r>
+    </w:p>
+    <w:p>
+      <w:pPr>
+        <w:pStyle w:val="berschrift3"/>
+      </w:pPr>
+      <w:r>
+        <w:t>draw_king_destroyed(*figure)</w:t>
+      </w:r>
+    </w:p>
+    <w:p>
+      <w:r>
+        <w:t>Zeichnet eine Zerstörung eines Kings (wie auch immer, anfangs nur schwarzes feld).</w:t>
+      </w:r>
     </w:p>
     <w:p>
       <w:pPr>
@@ -330,6 +346,9 @@
         <w:t>draw_focus(</w:t>
       </w:r>
       <w:r>
+        <w:rPr>
+          <w:lang w:val="fr-CH"/>
+        </w:rPr>
         <w:t>pos</w:t>
       </w:r>
       <w:r>
@@ -468,6 +487,7 @@
         <w:pStyle w:val="berschrift3"/>
       </w:pPr>
       <w:r>
+        <w:lastRenderedPageBreak/>
         <w:t xml:space="preserve">move_figure(*figure, </w:t>
       </w:r>
       <w:r>
@@ -502,7 +522,6 @@
         <w:pStyle w:val="berschrift2"/>
       </w:pPr>
       <w:r>
-        <w:lastRenderedPageBreak/>
         <w:t>HAUPTMODULE</w:t>
       </w:r>
     </w:p>

</xml_diff>

<commit_message>
Edited Module pixel_to_map function, added init fnctions and menu to LaserChess.c
</commit_message>
<xml_diff>
--- a/docs/Module.docx
+++ b/docs/Module.docx
@@ -1,6 +1,6 @@
 
 <file path=word/document.xml><?xml version="1.0" encoding="utf-8"?>
-<w:document xmlns:ve="http://schemas.openxmlformats.org/markup-compatibility/2006" xmlns:o="urn:schemas-microsoft-com:office:office" xmlns:r="http://schemas.openxmlformats.org/officeDocument/2006/relationships" xmlns:m="http://schemas.openxmlformats.org/officeDocument/2006/math" xmlns:v="urn:schemas-microsoft-com:vml" xmlns:wp="http://schemas.openxmlformats.org/drawingml/2006/wordprocessingDrawing" xmlns:w10="urn:schemas-microsoft-com:office:word" xmlns:w="http://schemas.openxmlformats.org/wordprocessingml/2006/main" xmlns:wne="http://schemas.microsoft.com/office/word/2006/wordml">
+<w:document xmlns:wpc="http://schemas.microsoft.com/office/word/2010/wordprocessingCanvas" xmlns:mc="http://schemas.openxmlformats.org/markup-compatibility/2006" xmlns:o="urn:schemas-microsoft-com:office:office" xmlns:r="http://schemas.openxmlformats.org/officeDocument/2006/relationships" xmlns:m="http://schemas.openxmlformats.org/officeDocument/2006/math" xmlns:v="urn:schemas-microsoft-com:vml" xmlns:wp14="http://schemas.microsoft.com/office/word/2010/wordprocessingDrawing" xmlns:wp="http://schemas.openxmlformats.org/drawingml/2006/wordprocessingDrawing" xmlns:w10="urn:schemas-microsoft-com:office:word" xmlns:w="http://schemas.openxmlformats.org/wordprocessingml/2006/main" xmlns:w14="http://schemas.microsoft.com/office/word/2010/wordml" xmlns:wpg="http://schemas.microsoft.com/office/word/2010/wordprocessingGroup" xmlns:wpi="http://schemas.microsoft.com/office/word/2010/wordprocessingInk" xmlns:wne="http://schemas.microsoft.com/office/word/2006/wordml" xmlns:wps="http://schemas.microsoft.com/office/word/2010/wordprocessingShape" mc:Ignorable="w14 wp14">
   <w:body>
     <w:p>
       <w:pPr>
@@ -68,6 +68,12 @@
       <w:r>
         <w:t>)</w:t>
       </w:r>
+      <w:r>
+        <w:br/>
+        <w:t>Gibt x und y = -1 wenn pixel ausserhalb der map.</w:t>
+      </w:r>
+      <w:bookmarkStart w:id="0" w:name="_GoBack"/>
+      <w:bookmarkEnd w:id="0"/>
     </w:p>
     <w:p>
       <w:pPr>
@@ -650,8 +656,6 @@
       <w:r>
         <w:t>Nicola: Grafik</w:t>
       </w:r>
-      <w:bookmarkStart w:id="0" w:name="_GoBack"/>
-      <w:bookmarkEnd w:id="0"/>
     </w:p>
     <w:p/>
     <w:sectPr>
@@ -665,7 +669,7 @@
 </file>
 
 <file path=word/numbering.xml><?xml version="1.0" encoding="utf-8"?>
-<w:numbering xmlns:ve="http://schemas.openxmlformats.org/markup-compatibility/2006" xmlns:o="urn:schemas-microsoft-com:office:office" xmlns:r="http://schemas.openxmlformats.org/officeDocument/2006/relationships" xmlns:m="http://schemas.openxmlformats.org/officeDocument/2006/math" xmlns:v="urn:schemas-microsoft-com:vml" xmlns:wp="http://schemas.openxmlformats.org/drawingml/2006/wordprocessingDrawing" xmlns:w10="urn:schemas-microsoft-com:office:word" xmlns:w="http://schemas.openxmlformats.org/wordprocessingml/2006/main" xmlns:wne="http://schemas.microsoft.com/office/word/2006/wordml">
+<w:numbering xmlns:wpc="http://schemas.microsoft.com/office/word/2010/wordprocessingCanvas" xmlns:mc="http://schemas.openxmlformats.org/markup-compatibility/2006" xmlns:o="urn:schemas-microsoft-com:office:office" xmlns:r="http://schemas.openxmlformats.org/officeDocument/2006/relationships" xmlns:m="http://schemas.openxmlformats.org/officeDocument/2006/math" xmlns:v="urn:schemas-microsoft-com:vml" xmlns:wp14="http://schemas.microsoft.com/office/word/2010/wordprocessingDrawing" xmlns:wp="http://schemas.openxmlformats.org/drawingml/2006/wordprocessingDrawing" xmlns:w10="urn:schemas-microsoft-com:office:word" xmlns:w="http://schemas.openxmlformats.org/wordprocessingml/2006/main" xmlns:w14="http://schemas.microsoft.com/office/word/2010/wordml" xmlns:wpg="http://schemas.microsoft.com/office/word/2010/wordprocessingGroup" xmlns:wpi="http://schemas.microsoft.com/office/word/2010/wordprocessingInk" xmlns:wne="http://schemas.microsoft.com/office/word/2006/wordml" xmlns:wps="http://schemas.microsoft.com/office/word/2010/wordprocessingShape" mc:Ignorable="w14 wp14">
   <w:abstractNum w:abstractNumId="0">
     <w:nsid w:val="3C0C4B6C"/>
     <w:multiLevelType w:val="hybridMultilevel"/>
@@ -786,7 +790,7 @@
 </file>
 
 <file path=word/styles.xml><?xml version="1.0" encoding="utf-8"?>
-<w:styles xmlns:r="http://schemas.openxmlformats.org/officeDocument/2006/relationships" xmlns:w="http://schemas.openxmlformats.org/wordprocessingml/2006/main">
+<w:styles xmlns:mc="http://schemas.openxmlformats.org/markup-compatibility/2006" xmlns:r="http://schemas.openxmlformats.org/officeDocument/2006/relationships" xmlns:w="http://schemas.openxmlformats.org/wordprocessingml/2006/main" xmlns:w14="http://schemas.microsoft.com/office/word/2010/wordml" mc:Ignorable="w14">
   <w:docDefaults>
     <w:rPrDefault>
       <w:rPr>
@@ -1050,7 +1054,6 @@
     <w:uiPriority w:val="99"/>
     <w:semiHidden/>
     <w:unhideWhenUsed/>
-    <w:qFormat/>
     <w:tblPr>
       <w:tblInd w:w="0" w:type="dxa"/>
       <w:tblCellMar>

</xml_diff>